<commit_message>
only caveat and codes remain
</commit_message>
<xml_diff>
--- a/JMLR-revision/JMMLE-referee-reports.docx
+++ b/JMLR-revision/JMMLE-referee-reports.docx
@@ -17,6 +17,91 @@
           <w:sz w:val="24"/>
           <w:szCs w:val="24"/>
         </w:rPr>
+        <w:t>Work remaining</w:t>
+      </w:r>
+    </w:p>
+    <w:p>
+      <w:pPr>
+        <w:jc w:val="both"/>
+        <w:rPr>
+          <w:sz w:val="24"/>
+          <w:szCs w:val="24"/>
+        </w:rPr>
+      </w:pPr>
+      <w:r>
+        <w:rPr>
+          <w:sz w:val="24"/>
+          <w:szCs w:val="24"/>
+        </w:rPr>
+        <w:t>Caveats</w:t>
+      </w:r>
+      <w:bookmarkStart w:id="0" w:name="_GoBack"/>
+      <w:bookmarkEnd w:id="0"/>
+    </w:p>
+    <w:p>
+      <w:pPr>
+        <w:jc w:val="both"/>
+        <w:rPr>
+          <w:sz w:val="24"/>
+          <w:szCs w:val="24"/>
+        </w:rPr>
+      </w:pPr>
+      <w:r>
+        <w:rPr>
+          <w:sz w:val="24"/>
+          <w:szCs w:val="24"/>
+        </w:rPr>
+        <w:t>Finalize code and write appendix?</w:t>
+      </w:r>
+    </w:p>
+    <w:p>
+      <w:pPr>
+        <w:jc w:val="both"/>
+        <w:rPr>
+          <w:sz w:val="24"/>
+          <w:szCs w:val="24"/>
+        </w:rPr>
+      </w:pPr>
+    </w:p>
+    <w:p>
+      <w:pPr>
+        <w:jc w:val="both"/>
+        <w:rPr>
+          <w:b/>
+          <w:sz w:val="24"/>
+          <w:szCs w:val="24"/>
+        </w:rPr>
+      </w:pPr>
+      <w:r>
+        <w:rPr>
+          <w:sz w:val="24"/>
+          <w:szCs w:val="24"/>
+        </w:rPr>
+        <w:t>We thank the reviewers for making the effort for detailed comments that led to significant improvements of the paper. A few common issues raised by the referees that we have addressed were about (a) the need for demonstration of real-world applicability using a real data example, and open-sourcing the codes, (b) motivating the problem and analysis more and contextualizing theoretical conditions more, (c) discussing the tuning parameter selection method and how it ensures correct estimates to be used for testing. Below are our detailed responses to comments by individual referees.</w:t>
+      </w:r>
+      <w:r>
+        <w:rPr>
+          <w:sz w:val="24"/>
+          <w:szCs w:val="24"/>
+        </w:rPr>
+        <w:t xml:space="preserve"> Substantial changes have been highlighted in blue in the main paper.</w:t>
+      </w:r>
+    </w:p>
+    <w:p>
+      <w:pPr>
+        <w:jc w:val="both"/>
+        <w:rPr>
+          <w:b/>
+          <w:sz w:val="24"/>
+          <w:szCs w:val="24"/>
+        </w:rPr>
+      </w:pPr>
+      <w:r>
+        <w:rPr>
+          <w:b/>
+          <w:sz w:val="24"/>
+          <w:szCs w:val="24"/>
+        </w:rPr>
         <w:t>Referee 1</w:t>
       </w:r>
     </w:p>
@@ -185,6 +270,7 @@
           <w:sz w:val="24"/>
           <w:szCs w:val="24"/>
         </w:rPr>
+        <w:lastRenderedPageBreak/>
         <w:t>Tuning parameters (section 2.2.2): There are three tuning parameters in JMMLE. The tuning parameter selection is done by the BIC and its high-dimensional version (HBIC), which in my opinion is not a convincing way to promote the sparsity in estimating the parameters in the high-dimensional setting. First, I don’t quite understand the definition of the HBIC given by the authors (e.g., why the sample size information is on the scale of \log\log{n} and why the model complexity is on the scale of \log(pq)?). The authors should either give a derivation of their criteria or give a reference for those formula. More seriously, it is unclear whether or not the BIC-tuned parameters obey the conditions in the theory developed in Section 2.3 for the JMMLE estimators.</w:t>
       </w:r>
     </w:p>
@@ -286,7 +372,16 @@
           <w:sz w:val="24"/>
           <w:szCs w:val="24"/>
         </w:rPr>
-        <w:t>of HBIC asymptotically identifies the oracle estimator in ultra-high dimensional penalized problems</w:t>
+        <w:t xml:space="preserve">of HBIC asymptotically identifies the oracle </w:t>
+      </w:r>
+      <w:r>
+        <w:rPr>
+          <w:rFonts w:ascii="Calibri" w:hAnsi="Calibri" w:cs="Calibri"/>
+          <w:i/>
+          <w:sz w:val="24"/>
+          <w:szCs w:val="24"/>
+        </w:rPr>
+        <w:t>estimator in ultra-high dimensional penalized problems</w:t>
       </w:r>
       <w:r>
         <w:rPr>
@@ -310,11 +405,472 @@
         <w:rPr>
           <w:rFonts w:ascii="Calibri" w:hAnsi="Calibri" w:cs="Calibri"/>
           <w:i/>
+          <w:sz w:val="24"/>
+          <w:szCs w:val="24"/>
+        </w:rPr>
+        <w:t xml:space="preserve"> </w:t>
+      </w:r>
+      <w:r>
+        <w:rPr>
+          <w:rFonts w:ascii="Calibri" w:hAnsi="Calibri" w:cs="Calibri"/>
+          <w:i/>
+          <w:sz w:val="24"/>
+          <w:szCs w:val="24"/>
+        </w:rPr>
+        <w:t>We further tie back these choices to testing in subsection 3.4.</w:t>
+      </w:r>
+    </w:p>
+    <w:p>
+      <w:pPr>
+        <w:autoSpaceDE w:val="0"/>
+        <w:autoSpaceDN w:val="0"/>
+        <w:adjustRightInd w:val="0"/>
+        <w:spacing w:after="0" w:line="240" w:lineRule="auto"/>
+        <w:jc w:val="both"/>
+        <w:rPr>
+          <w:rFonts w:ascii="Calibri" w:hAnsi="Calibri" w:cs="Calibri"/>
+          <w:sz w:val="24"/>
+          <w:szCs w:val="24"/>
+        </w:rPr>
+      </w:pPr>
+    </w:p>
+    <w:p>
+      <w:pPr>
+        <w:autoSpaceDE w:val="0"/>
+        <w:autoSpaceDN w:val="0"/>
+        <w:adjustRightInd w:val="0"/>
+        <w:spacing w:after="0" w:line="240" w:lineRule="auto"/>
+        <w:jc w:val="both"/>
+        <w:rPr>
+          <w:rFonts w:ascii="Calibri" w:hAnsi="Calibri" w:cs="Calibri"/>
+          <w:sz w:val="24"/>
+          <w:szCs w:val="24"/>
+        </w:rPr>
+      </w:pPr>
+      <w:r>
+        <w:rPr>
+          <w:rFonts w:ascii="Calibri" w:hAnsi="Calibri" w:cs="Calibri"/>
+          <w:sz w:val="24"/>
+          <w:szCs w:val="24"/>
+        </w:rPr>
+        <w:t>Simulation: In Section 4.1, in terms of the overall performance of MCC, JMMLE is not as good as the separate estimation methods for each layers, at least in the higher sparsity settings. (Table 2, column MCC, settings (30,60,10), (200,200,150),…) In addition, the number of simulations(=50) is relatively small.</w:t>
+      </w:r>
+    </w:p>
+    <w:p>
+      <w:pPr>
+        <w:autoSpaceDE w:val="0"/>
+        <w:autoSpaceDN w:val="0"/>
+        <w:adjustRightInd w:val="0"/>
+        <w:spacing w:after="0" w:line="240" w:lineRule="auto"/>
+        <w:jc w:val="both"/>
+        <w:rPr>
+          <w:rFonts w:ascii="Calibri" w:hAnsi="Calibri" w:cs="Calibri"/>
+          <w:sz w:val="24"/>
+          <w:szCs w:val="24"/>
+        </w:rPr>
+      </w:pPr>
+    </w:p>
+    <w:p>
+      <w:pPr>
+        <w:autoSpaceDE w:val="0"/>
+        <w:autoSpaceDN w:val="0"/>
+        <w:adjustRightInd w:val="0"/>
+        <w:spacing w:after="0" w:line="240" w:lineRule="auto"/>
+        <w:jc w:val="both"/>
+        <w:rPr>
+          <w:rFonts w:ascii="Calibri" w:hAnsi="Calibri" w:cs="Calibri"/>
+          <w:i/>
+          <w:sz w:val="24"/>
+          <w:szCs w:val="24"/>
+        </w:rPr>
+      </w:pPr>
+      <w:r>
+        <w:rPr>
+          <w:rFonts w:ascii="Calibri" w:hAnsi="Calibri" w:cs="Calibri"/>
+          <w:i/>
+          <w:sz w:val="24"/>
+          <w:szCs w:val="24"/>
+        </w:rPr>
+        <w:t>This seems to be the result of JMMLE producing slightly sparser (=lower TPR than separate) models in these settings. However the lower RF values mean that JMMLE estimates are much more accurate.</w:t>
+      </w:r>
+      <w:r>
+        <w:rPr>
+          <w:rFonts w:ascii="Calibri" w:hAnsi="Calibri" w:cs="Calibri"/>
+          <w:i/>
+          <w:sz w:val="24"/>
+          <w:szCs w:val="24"/>
+        </w:rPr>
+        <w:t xml:space="preserve"> </w:t>
+      </w:r>
+      <w:r>
+        <w:rPr>
+          <w:rFonts w:ascii="Calibri" w:hAnsi="Calibri" w:cs="Calibri"/>
+          <w:i/>
+          <w:sz w:val="24"/>
+          <w:szCs w:val="24"/>
+        </w:rPr>
+        <w:t xml:space="preserve">We now indicate this in Section 4.1. </w:t>
+      </w:r>
+      <w:r>
+        <w:rPr>
+          <w:rFonts w:ascii="Calibri" w:hAnsi="Calibri" w:cs="Calibri"/>
+          <w:i/>
+          <w:sz w:val="24"/>
+          <w:szCs w:val="24"/>
+        </w:rPr>
+        <w:t>We have now increased the number of replications from 50 to 150 for each setting.</w:t>
+      </w:r>
+    </w:p>
+    <w:p>
+      <w:pPr>
+        <w:autoSpaceDE w:val="0"/>
+        <w:autoSpaceDN w:val="0"/>
+        <w:adjustRightInd w:val="0"/>
+        <w:spacing w:after="0" w:line="240" w:lineRule="auto"/>
+        <w:jc w:val="both"/>
+        <w:rPr>
+          <w:rFonts w:ascii="Calibri" w:hAnsi="Calibri" w:cs="Calibri"/>
+          <w:sz w:val="24"/>
+          <w:szCs w:val="24"/>
+        </w:rPr>
+      </w:pPr>
+    </w:p>
+    <w:p>
+      <w:pPr>
+        <w:autoSpaceDE w:val="0"/>
+        <w:autoSpaceDN w:val="0"/>
+        <w:adjustRightInd w:val="0"/>
+        <w:spacing w:after="0" w:line="240" w:lineRule="auto"/>
+        <w:jc w:val="both"/>
+        <w:rPr>
+          <w:rFonts w:ascii="Calibri" w:hAnsi="Calibri" w:cs="Calibri"/>
+          <w:sz w:val="24"/>
+          <w:szCs w:val="24"/>
+        </w:rPr>
+      </w:pPr>
+      <w:r>
+        <w:rPr>
+          <w:rFonts w:ascii="Calibri" w:hAnsi="Calibri" w:cs="Calibri"/>
+          <w:sz w:val="24"/>
+          <w:szCs w:val="24"/>
+        </w:rPr>
+        <w:t>Real data: Since the paper is motivated from the data integration problem of Omics data, a real application should be added to demonstrate the usefulness of the proposed method.</w:t>
+      </w:r>
+    </w:p>
+    <w:p>
+      <w:pPr>
+        <w:autoSpaceDE w:val="0"/>
+        <w:autoSpaceDN w:val="0"/>
+        <w:adjustRightInd w:val="0"/>
+        <w:spacing w:after="0" w:line="240" w:lineRule="auto"/>
+        <w:jc w:val="both"/>
+        <w:rPr>
+          <w:rFonts w:ascii="Calibri" w:hAnsi="Calibri" w:cs="Calibri"/>
+          <w:sz w:val="24"/>
+          <w:szCs w:val="24"/>
+        </w:rPr>
+      </w:pPr>
+    </w:p>
+    <w:p>
+      <w:pPr>
+        <w:autoSpaceDE w:val="0"/>
+        <w:autoSpaceDN w:val="0"/>
+        <w:adjustRightInd w:val="0"/>
+        <w:spacing w:after="0" w:line="240" w:lineRule="auto"/>
+        <w:jc w:val="both"/>
+        <w:rPr>
+          <w:rFonts w:ascii="Calibri" w:hAnsi="Calibri" w:cs="Calibri"/>
+          <w:i/>
           <w:color w:val="FF0000"/>
           <w:sz w:val="24"/>
           <w:szCs w:val="24"/>
         </w:rPr>
-        <w:t>However we recognize the need for more theoretical studies on the selection of tuning parameters, and mention that in the discussion</w:t>
+      </w:pPr>
+      <w:r>
+        <w:rPr>
+          <w:rFonts w:ascii="Calibri" w:hAnsi="Calibri" w:cs="Calibri"/>
+          <w:i/>
+          <w:sz w:val="24"/>
+          <w:szCs w:val="24"/>
+        </w:rPr>
+        <w:t xml:space="preserve">Following the referee’s suggestion, we have now added a real data analysis section (Section 5), with external references corroborating the findings. </w:t>
+      </w:r>
+      <w:r>
+        <w:rPr>
+          <w:rFonts w:ascii="Calibri" w:hAnsi="Calibri" w:cs="Calibri"/>
+          <w:i/>
+          <w:color w:val="FF0000"/>
+          <w:sz w:val="24"/>
+          <w:szCs w:val="24"/>
+        </w:rPr>
+        <w:t>(tba</w:t>
+      </w:r>
+      <w:r>
+        <w:rPr>
+          <w:rFonts w:ascii="Calibri" w:hAnsi="Calibri" w:cs="Calibri"/>
+          <w:i/>
+          <w:color w:val="FF0000"/>
+          <w:sz w:val="24"/>
+          <w:szCs w:val="24"/>
+        </w:rPr>
+        <w:t xml:space="preserve"> in paper</w:t>
+      </w:r>
+      <w:r>
+        <w:rPr>
+          <w:rFonts w:ascii="Calibri" w:hAnsi="Calibri" w:cs="Calibri"/>
+          <w:i/>
+          <w:color w:val="FF0000"/>
+          <w:sz w:val="24"/>
+          <w:szCs w:val="24"/>
+        </w:rPr>
+        <w:t>)</w:t>
+      </w:r>
+    </w:p>
+    <w:p>
+      <w:pPr>
+        <w:autoSpaceDE w:val="0"/>
+        <w:autoSpaceDN w:val="0"/>
+        <w:adjustRightInd w:val="0"/>
+        <w:spacing w:after="0" w:line="240" w:lineRule="auto"/>
+        <w:jc w:val="both"/>
+        <w:rPr>
+          <w:rFonts w:ascii="Calibri" w:hAnsi="Calibri" w:cs="Calibri"/>
+          <w:sz w:val="24"/>
+          <w:szCs w:val="24"/>
+        </w:rPr>
+      </w:pPr>
+    </w:p>
+    <w:p>
+      <w:pPr>
+        <w:autoSpaceDE w:val="0"/>
+        <w:autoSpaceDN w:val="0"/>
+        <w:adjustRightInd w:val="0"/>
+        <w:spacing w:after="0" w:line="240" w:lineRule="auto"/>
+        <w:jc w:val="both"/>
+        <w:rPr>
+          <w:rFonts w:ascii="Calibri" w:hAnsi="Calibri" w:cs="Calibri"/>
+          <w:sz w:val="24"/>
+          <w:szCs w:val="24"/>
+        </w:rPr>
+      </w:pPr>
+      <w:r>
+        <w:rPr>
+          <w:rFonts w:ascii="Calibri" w:hAnsi="Calibri" w:cs="Calibri"/>
+          <w:sz w:val="24"/>
+          <w:szCs w:val="24"/>
+        </w:rPr>
+        <w:t xml:space="preserve">Notations: I am not sure if the notation system in the current version is optimal. In many places, the notation is not conventional and quite confusing (I have to guess the meanings!) For examples, the authors use \hat to denote both deterministic and random quantities in Section 2.3; the constants c_{1}, c_{4} in Theorem 2 (and subsequent theorems) are meaningless in that c_{1}=12*c_{1}  unless the explicit values of c_{1} is given. I can go this list on and on… So I strongly recommend the authors improve the notation and be concise in writings. </w:t>
+      </w:r>
+    </w:p>
+    <w:p>
+      <w:pPr>
+        <w:autoSpaceDE w:val="0"/>
+        <w:autoSpaceDN w:val="0"/>
+        <w:adjustRightInd w:val="0"/>
+        <w:spacing w:after="0" w:line="240" w:lineRule="auto"/>
+        <w:jc w:val="both"/>
+        <w:rPr>
+          <w:rFonts w:ascii="Calibri" w:hAnsi="Calibri" w:cs="Calibri"/>
+          <w:sz w:val="24"/>
+          <w:szCs w:val="24"/>
+        </w:rPr>
+      </w:pPr>
+    </w:p>
+    <w:p>
+      <w:pPr>
+        <w:autoSpaceDE w:val="0"/>
+        <w:autoSpaceDN w:val="0"/>
+        <w:adjustRightInd w:val="0"/>
+        <w:spacing w:after="0" w:line="240" w:lineRule="auto"/>
+        <w:jc w:val="both"/>
+        <w:rPr>
+          <w:rFonts w:ascii="Calibri" w:hAnsi="Calibri" w:cs="Calibri"/>
+          <w:i/>
+          <w:color w:val="FF0000"/>
+          <w:sz w:val="24"/>
+          <w:szCs w:val="24"/>
+        </w:rPr>
+      </w:pPr>
+      <w:r>
+        <w:rPr>
+          <w:rFonts w:ascii="Calibri" w:hAnsi="Calibri" w:cs="Calibri"/>
+          <w:i/>
+          <w:sz w:val="24"/>
+          <w:szCs w:val="24"/>
+        </w:rPr>
+        <w:t>We agree with the reviewer that the notations are sometime confusing and superfluous. We have overhauled the notations throughout the paper to minimize confusion</w:t>
+      </w:r>
+      <w:r>
+        <w:rPr>
+          <w:rFonts w:ascii="Calibri" w:hAnsi="Calibri" w:cs="Calibri"/>
+          <w:i/>
+          <w:sz w:val="24"/>
+          <w:szCs w:val="24"/>
+        </w:rPr>
+        <w:t xml:space="preserve">. </w:t>
+      </w:r>
+    </w:p>
+    <w:p>
+      <w:pPr>
+        <w:autoSpaceDE w:val="0"/>
+        <w:autoSpaceDN w:val="0"/>
+        <w:adjustRightInd w:val="0"/>
+        <w:spacing w:after="0" w:line="240" w:lineRule="auto"/>
+        <w:jc w:val="both"/>
+        <w:rPr>
+          <w:rFonts w:ascii="Calibri" w:hAnsi="Calibri" w:cs="Calibri"/>
+          <w:sz w:val="24"/>
+          <w:szCs w:val="24"/>
+        </w:rPr>
+      </w:pPr>
+    </w:p>
+    <w:p>
+      <w:pPr>
+        <w:autoSpaceDE w:val="0"/>
+        <w:autoSpaceDN w:val="0"/>
+        <w:adjustRightInd w:val="0"/>
+        <w:spacing w:after="0" w:line="240" w:lineRule="auto"/>
+        <w:jc w:val="both"/>
+        <w:rPr>
+          <w:rFonts w:ascii="Calibri" w:hAnsi="Calibri" w:cs="Calibri"/>
+          <w:sz w:val="24"/>
+          <w:szCs w:val="24"/>
+        </w:rPr>
+      </w:pPr>
+      <w:r>
+        <w:rPr>
+          <w:rFonts w:ascii="Calibri" w:hAnsi="Calibri" w:cs="Calibri"/>
+          <w:sz w:val="24"/>
+          <w:szCs w:val="24"/>
+        </w:rPr>
+        <w:t xml:space="preserve">Technicality: Theoretical properties derived for JMMLE estimators seem to be consequences of standard concentration inequalities (in particular, given that the Gaussian distribution assumptions on the data) and the debiasing techniques. I don’t see the essential technical </w:t>
+      </w:r>
+      <w:r>
+        <w:rPr>
+          <w:rFonts w:ascii="Calibri" w:hAnsi="Calibri" w:cs="Calibri"/>
+          <w:sz w:val="24"/>
+          <w:szCs w:val="24"/>
+        </w:rPr>
+        <w:lastRenderedPageBreak/>
+        <w:t>difficulty in this paper. If I were incorrect, then please highlight your difference/contri</w:t>
+      </w:r>
+      <w:r>
+        <w:rPr>
+          <w:rFonts w:ascii="Calibri" w:hAnsi="Calibri" w:cs="Calibri"/>
+          <w:sz w:val="24"/>
+          <w:szCs w:val="24"/>
+        </w:rPr>
+        <w:t xml:space="preserve">butions from existing results. </w:t>
+      </w:r>
+    </w:p>
+    <w:p>
+      <w:pPr>
+        <w:autoSpaceDE w:val="0"/>
+        <w:autoSpaceDN w:val="0"/>
+        <w:adjustRightInd w:val="0"/>
+        <w:spacing w:after="0" w:line="240" w:lineRule="auto"/>
+        <w:jc w:val="both"/>
+        <w:rPr>
+          <w:rFonts w:ascii="Calibri" w:hAnsi="Calibri" w:cs="Calibri"/>
+          <w:sz w:val="24"/>
+          <w:szCs w:val="24"/>
+        </w:rPr>
+      </w:pPr>
+    </w:p>
+    <w:p>
+      <w:pPr>
+        <w:autoSpaceDE w:val="0"/>
+        <w:autoSpaceDN w:val="0"/>
+        <w:adjustRightInd w:val="0"/>
+        <w:spacing w:after="0" w:line="240" w:lineRule="auto"/>
+        <w:jc w:val="both"/>
+        <w:rPr>
+          <w:rFonts w:ascii="Calibri" w:hAnsi="Calibri" w:cs="Calibri"/>
+          <w:i/>
+          <w:sz w:val="24"/>
+          <w:szCs w:val="24"/>
+        </w:rPr>
+      </w:pPr>
+      <w:r>
+        <w:rPr>
+          <w:rFonts w:ascii="Calibri" w:hAnsi="Calibri" w:cs="Calibri"/>
+          <w:i/>
+          <w:sz w:val="24"/>
+          <w:szCs w:val="24"/>
+        </w:rPr>
+        <w:t>For the estimation results, the presence of an optional grouping structure in B and generalization to K&gt;1 adds add technical complexity to the proofs. More importantly, we work in presence of minimal assumptions, steering clear of conditions used in the previous papers, like Incoherence and Uniform Irrepresentability that are often difficult to verify in practice. Similarly for testing, while we do work with debiased estimates and prove parallel results, we do not use additional conditions as required by Zhang/Zhang 2014 and Mitra/Zhang 2016</w:t>
+      </w:r>
+      <w:r>
+        <w:rPr>
+          <w:rFonts w:ascii="Calibri" w:hAnsi="Calibri" w:cs="Calibri"/>
+          <w:i/>
+          <w:sz w:val="24"/>
+          <w:szCs w:val="24"/>
+        </w:rPr>
+        <w:t>, and prove the results for *</w:t>
+      </w:r>
+      <w:r>
+        <w:rPr>
+          <w:rFonts w:ascii="Calibri" w:hAnsi="Calibri" w:cs="Calibri"/>
+          <w:i/>
+          <w:sz w:val="24"/>
+          <w:szCs w:val="24"/>
+        </w:rPr>
+        <w:t>generic* parameter estimate</w:t>
+      </w:r>
+      <w:r>
+        <w:rPr>
+          <w:rFonts w:ascii="Calibri" w:hAnsi="Calibri" w:cs="Calibri"/>
+          <w:i/>
+          <w:sz w:val="24"/>
+          <w:szCs w:val="24"/>
+        </w:rPr>
+        <w:t>s satisfying standard convergence rates (conditions T1-T3)</w:t>
+      </w:r>
+      <w:r>
+        <w:rPr>
+          <w:rFonts w:ascii="Calibri" w:hAnsi="Calibri" w:cs="Calibri"/>
+          <w:i/>
+          <w:sz w:val="24"/>
+          <w:szCs w:val="24"/>
+        </w:rPr>
+        <w:t>. We added notes to this generalizability in the introduction</w:t>
+      </w:r>
+      <w:r>
+        <w:rPr>
+          <w:rFonts w:ascii="Calibri" w:hAnsi="Calibri" w:cs="Calibri"/>
+          <w:i/>
+          <w:sz w:val="24"/>
+          <w:szCs w:val="24"/>
+        </w:rPr>
+        <w:t xml:space="preserve"> (</w:t>
+      </w:r>
+      <w:r>
+        <w:rPr>
+          <w:rFonts w:ascii="Calibri" w:hAnsi="Calibri" w:cs="Calibri"/>
+          <w:i/>
+          <w:sz w:val="24"/>
+          <w:szCs w:val="24"/>
+        </w:rPr>
+        <w:t>1.1 second paragraph</w:t>
+      </w:r>
+      <w:r>
+        <w:rPr>
+          <w:rFonts w:ascii="Calibri" w:hAnsi="Calibri" w:cs="Calibri"/>
+          <w:i/>
+          <w:sz w:val="24"/>
+          <w:szCs w:val="24"/>
+        </w:rPr>
+        <w:t>)</w:t>
+      </w:r>
+      <w:r>
+        <w:rPr>
+          <w:rFonts w:ascii="Calibri" w:hAnsi="Calibri" w:cs="Calibri"/>
+          <w:i/>
+          <w:sz w:val="24"/>
+          <w:szCs w:val="24"/>
+        </w:rPr>
+        <w:t>, section 2</w:t>
       </w:r>
       <w:r>
         <w:rPr>
@@ -329,27 +885,70 @@
         <w:rPr>
           <w:rFonts w:ascii="Calibri" w:hAnsi="Calibri" w:cs="Calibri"/>
           <w:i/>
+          <w:sz w:val="24"/>
+          <w:szCs w:val="24"/>
+        </w:rPr>
+        <w:t xml:space="preserve">(Remark </w:t>
+      </w:r>
+      <w:r>
+        <w:rPr>
+          <w:rFonts w:ascii="Calibri" w:hAnsi="Calibri" w:cs="Calibri"/>
+          <w:i/>
+          <w:sz w:val="24"/>
+          <w:szCs w:val="24"/>
+        </w:rPr>
+        <w:t>5</w:t>
+      </w:r>
+      <w:r>
+        <w:rPr>
+          <w:rFonts w:ascii="Calibri" w:hAnsi="Calibri" w:cs="Calibri"/>
+          <w:i/>
+          <w:sz w:val="24"/>
+          <w:szCs w:val="24"/>
+        </w:rPr>
+        <w:t>) and section 3</w:t>
+      </w:r>
+      <w:r>
+        <w:rPr>
+          <w:rFonts w:ascii="Calibri" w:hAnsi="Calibri" w:cs="Calibri"/>
+          <w:i/>
           <w:color w:val="FF0000"/>
           <w:sz w:val="24"/>
           <w:szCs w:val="24"/>
         </w:rPr>
-        <w:t>(</w:t>
-      </w:r>
-      <w:r>
-        <w:rPr>
-          <w:rFonts w:ascii="Calibri" w:hAnsi="Calibri" w:cs="Calibri"/>
-          <w:i/>
-          <w:color w:val="FF0000"/>
-          <w:sz w:val="24"/>
-          <w:szCs w:val="24"/>
-        </w:rPr>
-        <w:t>is this needed? If so have to add in discussion</w:t>
-      </w:r>
-      <w:r>
-        <w:rPr>
-          <w:rFonts w:ascii="Calibri" w:hAnsi="Calibri" w:cs="Calibri"/>
-          <w:i/>
-          <w:color w:val="FF0000"/>
+        <w:t xml:space="preserve"> </w:t>
+      </w:r>
+      <w:r>
+        <w:rPr>
+          <w:rFonts w:ascii="Calibri" w:hAnsi="Calibri" w:cs="Calibri"/>
+          <w:i/>
+          <w:sz w:val="24"/>
+          <w:szCs w:val="24"/>
+        </w:rPr>
+        <w:t>(R</w:t>
+      </w:r>
+      <w:r>
+        <w:rPr>
+          <w:rFonts w:ascii="Calibri" w:hAnsi="Calibri" w:cs="Calibri"/>
+          <w:i/>
+          <w:sz w:val="24"/>
+          <w:szCs w:val="24"/>
+        </w:rPr>
+        <w:t xml:space="preserve">emark </w:t>
+      </w:r>
+      <w:r>
+        <w:rPr>
+          <w:rFonts w:ascii="Calibri" w:hAnsi="Calibri" w:cs="Calibri"/>
+          <w:i/>
+          <w:sz w:val="24"/>
+          <w:szCs w:val="24"/>
+        </w:rPr>
+        <w:t>6</w:t>
+      </w:r>
+      <w:r>
+        <w:rPr>
+          <w:rFonts w:ascii="Calibri" w:hAnsi="Calibri" w:cs="Calibri"/>
+          <w:i/>
           <w:sz w:val="24"/>
           <w:szCs w:val="24"/>
         </w:rPr>
@@ -398,414 +997,179 @@
           <w:sz w:val="24"/>
           <w:szCs w:val="24"/>
         </w:rPr>
-        <w:t>Simulation: In Section 4.1, in terms of the overall performance of MCC, JMMLE is not as good as the separate estimation methods for each layers, at least in the higher sparsity settings. (Table 2, column MCC, settings (30,60,10), (200,200,150),…) In addition, the number of simulations(=50) is relatively small.</w:t>
-      </w:r>
-    </w:p>
-    <w:p>
-      <w:pPr>
-        <w:autoSpaceDE w:val="0"/>
-        <w:autoSpaceDN w:val="0"/>
-        <w:adjustRightInd w:val="0"/>
-        <w:spacing w:after="0" w:line="240" w:lineRule="auto"/>
-        <w:jc w:val="both"/>
-        <w:rPr>
-          <w:rFonts w:ascii="Calibri" w:hAnsi="Calibri" w:cs="Calibri"/>
-          <w:sz w:val="24"/>
-          <w:szCs w:val="24"/>
-        </w:rPr>
-      </w:pPr>
-    </w:p>
-    <w:p>
-      <w:pPr>
-        <w:autoSpaceDE w:val="0"/>
-        <w:autoSpaceDN w:val="0"/>
-        <w:adjustRightInd w:val="0"/>
-        <w:spacing w:after="0" w:line="240" w:lineRule="auto"/>
-        <w:jc w:val="both"/>
-        <w:rPr>
-          <w:rFonts w:ascii="Calibri" w:hAnsi="Calibri" w:cs="Calibri"/>
-          <w:i/>
-          <w:sz w:val="24"/>
-          <w:szCs w:val="24"/>
-        </w:rPr>
-      </w:pPr>
-      <w:r>
-        <w:rPr>
-          <w:rFonts w:ascii="Calibri" w:hAnsi="Calibri" w:cs="Calibri"/>
-          <w:i/>
-          <w:color w:val="FF0000"/>
-          <w:sz w:val="24"/>
-          <w:szCs w:val="24"/>
-        </w:rPr>
-        <w:t xml:space="preserve">What to do re. the first part?? </w:t>
-      </w:r>
-      <w:r>
-        <w:rPr>
-          <w:rFonts w:ascii="Calibri" w:hAnsi="Calibri" w:cs="Calibri"/>
-          <w:i/>
-          <w:sz w:val="24"/>
-          <w:szCs w:val="24"/>
-        </w:rPr>
-        <w:t>We have now increased the number of replications from 50 to 150 for each setting.</w:t>
-      </w:r>
-    </w:p>
-    <w:p>
-      <w:pPr>
-        <w:autoSpaceDE w:val="0"/>
-        <w:autoSpaceDN w:val="0"/>
-        <w:adjustRightInd w:val="0"/>
-        <w:spacing w:after="0" w:line="240" w:lineRule="auto"/>
-        <w:jc w:val="both"/>
-        <w:rPr>
-          <w:rFonts w:ascii="Calibri" w:hAnsi="Calibri" w:cs="Calibri"/>
-          <w:sz w:val="24"/>
-          <w:szCs w:val="24"/>
-        </w:rPr>
-      </w:pPr>
-    </w:p>
-    <w:p>
-      <w:pPr>
-        <w:autoSpaceDE w:val="0"/>
-        <w:autoSpaceDN w:val="0"/>
-        <w:adjustRightInd w:val="0"/>
-        <w:spacing w:after="0" w:line="240" w:lineRule="auto"/>
-        <w:jc w:val="both"/>
-        <w:rPr>
-          <w:rFonts w:ascii="Calibri" w:hAnsi="Calibri" w:cs="Calibri"/>
-          <w:sz w:val="24"/>
-          <w:szCs w:val="24"/>
-        </w:rPr>
-      </w:pPr>
-      <w:r>
-        <w:rPr>
-          <w:rFonts w:ascii="Calibri" w:hAnsi="Calibri" w:cs="Calibri"/>
-          <w:sz w:val="24"/>
-          <w:szCs w:val="24"/>
-        </w:rPr>
-        <w:t>Real data: Since the paper is motivated from the data integration problem of Omics data, a real application should be added to demonstrate the usefulness of the proposed method.</w:t>
-      </w:r>
-    </w:p>
-    <w:p>
-      <w:pPr>
-        <w:autoSpaceDE w:val="0"/>
-        <w:autoSpaceDN w:val="0"/>
-        <w:adjustRightInd w:val="0"/>
-        <w:spacing w:after="0" w:line="240" w:lineRule="auto"/>
-        <w:jc w:val="both"/>
-        <w:rPr>
-          <w:rFonts w:ascii="Calibri" w:hAnsi="Calibri" w:cs="Calibri"/>
-          <w:sz w:val="24"/>
-          <w:szCs w:val="24"/>
-        </w:rPr>
-      </w:pPr>
-    </w:p>
-    <w:p>
-      <w:pPr>
-        <w:autoSpaceDE w:val="0"/>
-        <w:autoSpaceDN w:val="0"/>
-        <w:adjustRightInd w:val="0"/>
-        <w:spacing w:after="0" w:line="240" w:lineRule="auto"/>
-        <w:jc w:val="both"/>
-        <w:rPr>
-          <w:rFonts w:ascii="Calibri" w:hAnsi="Calibri" w:cs="Calibri"/>
-          <w:i/>
-          <w:color w:val="FF0000"/>
-          <w:sz w:val="24"/>
-          <w:szCs w:val="24"/>
-        </w:rPr>
-      </w:pPr>
-      <w:r>
-        <w:rPr>
-          <w:rFonts w:ascii="Calibri" w:hAnsi="Calibri" w:cs="Calibri"/>
-          <w:i/>
-          <w:sz w:val="24"/>
-          <w:szCs w:val="24"/>
-        </w:rPr>
-        <w:t xml:space="preserve">Following the referee’s suggestion, we have now added a real data analysis section (Section 5), with external references corroborating the findings. </w:t>
-      </w:r>
-      <w:r>
-        <w:rPr>
-          <w:rFonts w:ascii="Calibri" w:hAnsi="Calibri" w:cs="Calibri"/>
-          <w:i/>
-          <w:color w:val="FF0000"/>
-          <w:sz w:val="24"/>
-          <w:szCs w:val="24"/>
-        </w:rPr>
-        <w:t>(tba</w:t>
-      </w:r>
-      <w:r>
-        <w:rPr>
-          <w:rFonts w:ascii="Calibri" w:hAnsi="Calibri" w:cs="Calibri"/>
-          <w:i/>
-          <w:color w:val="FF0000"/>
-          <w:sz w:val="24"/>
-          <w:szCs w:val="24"/>
-        </w:rPr>
-        <w:t xml:space="preserve"> in paper</w:t>
-      </w:r>
-      <w:r>
-        <w:rPr>
-          <w:rFonts w:ascii="Calibri" w:hAnsi="Calibri" w:cs="Calibri"/>
-          <w:i/>
-          <w:color w:val="FF0000"/>
-          <w:sz w:val="24"/>
-          <w:szCs w:val="24"/>
-        </w:rPr>
-        <w:t>)</w:t>
-      </w:r>
-    </w:p>
-    <w:p>
-      <w:pPr>
-        <w:autoSpaceDE w:val="0"/>
-        <w:autoSpaceDN w:val="0"/>
-        <w:adjustRightInd w:val="0"/>
-        <w:spacing w:after="0" w:line="240" w:lineRule="auto"/>
-        <w:jc w:val="both"/>
-        <w:rPr>
-          <w:rFonts w:ascii="Calibri" w:hAnsi="Calibri" w:cs="Calibri"/>
-          <w:sz w:val="24"/>
-          <w:szCs w:val="24"/>
-        </w:rPr>
-      </w:pPr>
-    </w:p>
-    <w:p>
-      <w:pPr>
-        <w:autoSpaceDE w:val="0"/>
-        <w:autoSpaceDN w:val="0"/>
-        <w:adjustRightInd w:val="0"/>
-        <w:spacing w:after="0" w:line="240" w:lineRule="auto"/>
-        <w:jc w:val="both"/>
-        <w:rPr>
-          <w:rFonts w:ascii="Calibri" w:hAnsi="Calibri" w:cs="Calibri"/>
-          <w:sz w:val="24"/>
-          <w:szCs w:val="24"/>
-        </w:rPr>
-      </w:pPr>
-      <w:r>
-        <w:rPr>
-          <w:rFonts w:ascii="Calibri" w:hAnsi="Calibri" w:cs="Calibri"/>
-          <w:sz w:val="24"/>
-          <w:szCs w:val="24"/>
-        </w:rPr>
-        <w:t xml:space="preserve">Notations: I am not sure if the notation system in the current version is optimal. In many places, the notation is not conventional and quite confusing (I have to guess the meanings!) For examples, the authors use \hat to denote both deterministic and random quantities in Section 2.3; the constants c_{1}, c_{4} in Theorem 2 (and subsequent theorems) are meaningless in that c_{1}=12*c_{1}  unless the explicit values of c_{1} is given. I can go this list on and on… So I strongly recommend the authors improve the notation and be concise in writings. </w:t>
-      </w:r>
-    </w:p>
-    <w:p>
-      <w:pPr>
-        <w:autoSpaceDE w:val="0"/>
-        <w:autoSpaceDN w:val="0"/>
-        <w:adjustRightInd w:val="0"/>
-        <w:spacing w:after="0" w:line="240" w:lineRule="auto"/>
-        <w:jc w:val="both"/>
-        <w:rPr>
-          <w:rFonts w:ascii="Calibri" w:hAnsi="Calibri" w:cs="Calibri"/>
-          <w:sz w:val="24"/>
-          <w:szCs w:val="24"/>
-        </w:rPr>
-      </w:pPr>
-    </w:p>
-    <w:p>
-      <w:pPr>
-        <w:autoSpaceDE w:val="0"/>
-        <w:autoSpaceDN w:val="0"/>
-        <w:adjustRightInd w:val="0"/>
-        <w:spacing w:after="0" w:line="240" w:lineRule="auto"/>
-        <w:jc w:val="both"/>
-        <w:rPr>
-          <w:rFonts w:ascii="Calibri" w:hAnsi="Calibri" w:cs="Calibri"/>
-          <w:sz w:val="24"/>
-          <w:szCs w:val="24"/>
-        </w:rPr>
-      </w:pPr>
-      <w:r>
-        <w:rPr>
-          <w:rFonts w:ascii="Calibri" w:hAnsi="Calibri" w:cs="Calibri"/>
-          <w:sz w:val="24"/>
-          <w:szCs w:val="24"/>
-        </w:rPr>
-        <w:t>Technicality: Theoretical properties derived for JMMLE estimators seem to be consequences of standard concentration inequalities (in particular, given that the Gaussian distribution assumptions on the data) and the debiasing techniques. I don’t see the essential technical difficulty in this paper. If I were incorrect, then please highlight your difference/contri</w:t>
-      </w:r>
-      <w:r>
-        <w:rPr>
-          <w:rFonts w:ascii="Calibri" w:hAnsi="Calibri" w:cs="Calibri"/>
-          <w:sz w:val="24"/>
-          <w:szCs w:val="24"/>
-        </w:rPr>
-        <w:t xml:space="preserve">butions from existing results. </w:t>
-      </w:r>
-    </w:p>
-    <w:p>
-      <w:pPr>
-        <w:autoSpaceDE w:val="0"/>
-        <w:autoSpaceDN w:val="0"/>
-        <w:adjustRightInd w:val="0"/>
-        <w:spacing w:after="0" w:line="240" w:lineRule="auto"/>
-        <w:jc w:val="both"/>
-        <w:rPr>
-          <w:rFonts w:ascii="Calibri" w:hAnsi="Calibri" w:cs="Calibri"/>
-          <w:sz w:val="24"/>
-          <w:szCs w:val="24"/>
-        </w:rPr>
-      </w:pPr>
-    </w:p>
-    <w:p>
-      <w:pPr>
-        <w:autoSpaceDE w:val="0"/>
-        <w:autoSpaceDN w:val="0"/>
-        <w:adjustRightInd w:val="0"/>
-        <w:spacing w:after="0" w:line="240" w:lineRule="auto"/>
-        <w:jc w:val="both"/>
-        <w:rPr>
-          <w:rFonts w:ascii="Calibri" w:hAnsi="Calibri" w:cs="Calibri"/>
-          <w:i/>
-          <w:sz w:val="24"/>
-          <w:szCs w:val="24"/>
-        </w:rPr>
-      </w:pPr>
-      <w:r>
-        <w:rPr>
-          <w:rFonts w:ascii="Calibri" w:hAnsi="Calibri" w:cs="Calibri"/>
-          <w:i/>
-          <w:sz w:val="24"/>
-          <w:szCs w:val="24"/>
-        </w:rPr>
-        <w:t>For the estimation results, the presence of an optional grouping structure in B and generalization to K&gt;1 adds add technical complexity to the proofs. More importantly, we work in presence of minimal assumptions, steering clear of conditions used in the previous papers, like Incoherence and Uniform Irrepresentability that are often difficult to verify in practice. Similarly for testing, while we do work with debiased estimates and prove parallel results, we do not use additional conditions as required by Zhang/Zhang 2014 and Mitra/Zhang 2016</w:t>
-      </w:r>
-      <w:r>
-        <w:rPr>
-          <w:rFonts w:ascii="Calibri" w:hAnsi="Calibri" w:cs="Calibri"/>
-          <w:i/>
-          <w:sz w:val="24"/>
-          <w:szCs w:val="24"/>
-        </w:rPr>
-        <w:t>, and prove the results for *</w:t>
-      </w:r>
-      <w:r>
-        <w:rPr>
-          <w:rFonts w:ascii="Calibri" w:hAnsi="Calibri" w:cs="Calibri"/>
-          <w:i/>
-          <w:sz w:val="24"/>
-          <w:szCs w:val="24"/>
-        </w:rPr>
-        <w:t>generic* parameter estimate</w:t>
-      </w:r>
-      <w:r>
-        <w:rPr>
-          <w:rFonts w:ascii="Calibri" w:hAnsi="Calibri" w:cs="Calibri"/>
-          <w:i/>
-          <w:sz w:val="24"/>
-          <w:szCs w:val="24"/>
-        </w:rPr>
-        <w:t>s satisfying standard convergence rates (conditions T1-T3)</w:t>
-      </w:r>
-      <w:r>
-        <w:rPr>
-          <w:rFonts w:ascii="Calibri" w:hAnsi="Calibri" w:cs="Calibri"/>
-          <w:i/>
-          <w:sz w:val="24"/>
-          <w:szCs w:val="24"/>
-        </w:rPr>
-        <w:t xml:space="preserve">. We added notes to this generalizability in the introduction </w:t>
-      </w:r>
-      <w:r>
-        <w:rPr>
-          <w:rFonts w:ascii="Calibri" w:hAnsi="Calibri" w:cs="Calibri"/>
-          <w:i/>
-          <w:color w:val="FF0000"/>
-          <w:sz w:val="24"/>
-          <w:szCs w:val="24"/>
-        </w:rPr>
-        <w:t>(</w:t>
-      </w:r>
-      <w:r>
-        <w:rPr>
-          <w:rFonts w:ascii="Calibri" w:hAnsi="Calibri" w:cs="Calibri"/>
-          <w:i/>
-          <w:color w:val="FF0000"/>
-          <w:sz w:val="24"/>
-          <w:szCs w:val="24"/>
-        </w:rPr>
-        <w:t>tba</w:t>
-      </w:r>
-      <w:r>
-        <w:rPr>
-          <w:rFonts w:ascii="Calibri" w:hAnsi="Calibri" w:cs="Calibri"/>
-          <w:i/>
-          <w:color w:val="FF0000"/>
-          <w:sz w:val="24"/>
-          <w:szCs w:val="24"/>
-        </w:rPr>
-        <w:t>)</w:t>
-      </w:r>
-      <w:r>
-        <w:rPr>
-          <w:rFonts w:ascii="Calibri" w:hAnsi="Calibri" w:cs="Calibri"/>
-          <w:i/>
-          <w:sz w:val="24"/>
-          <w:szCs w:val="24"/>
-        </w:rPr>
-        <w:t>, section 2</w:t>
-      </w:r>
-      <w:r>
-        <w:rPr>
-          <w:rFonts w:ascii="Calibri" w:hAnsi="Calibri" w:cs="Calibri"/>
-          <w:i/>
-          <w:sz w:val="24"/>
-          <w:szCs w:val="24"/>
-        </w:rPr>
-        <w:t xml:space="preserve"> </w:t>
-      </w:r>
-      <w:r>
-        <w:rPr>
-          <w:rFonts w:ascii="Calibri" w:hAnsi="Calibri" w:cs="Calibri"/>
-          <w:i/>
-          <w:sz w:val="24"/>
-          <w:szCs w:val="24"/>
-        </w:rPr>
-        <w:t>(Remark 4) and section 3</w:t>
-      </w:r>
-      <w:r>
-        <w:rPr>
-          <w:rFonts w:ascii="Calibri" w:hAnsi="Calibri" w:cs="Calibri"/>
-          <w:i/>
-          <w:color w:val="FF0000"/>
-          <w:sz w:val="24"/>
-          <w:szCs w:val="24"/>
-        </w:rPr>
-        <w:t xml:space="preserve"> </w:t>
-      </w:r>
-      <w:r>
-        <w:rPr>
-          <w:rFonts w:ascii="Calibri" w:hAnsi="Calibri" w:cs="Calibri"/>
-          <w:i/>
-          <w:sz w:val="24"/>
-          <w:szCs w:val="24"/>
-        </w:rPr>
-        <w:t xml:space="preserve">(remark </w:t>
-      </w:r>
-      <w:r>
-        <w:rPr>
-          <w:rFonts w:ascii="Calibri" w:hAnsi="Calibri" w:cs="Calibri"/>
-          <w:i/>
-          <w:sz w:val="24"/>
-          <w:szCs w:val="24"/>
-        </w:rPr>
-        <w:t>5</w:t>
-      </w:r>
-      <w:r>
-        <w:rPr>
-          <w:rFonts w:ascii="Calibri" w:hAnsi="Calibri" w:cs="Calibri"/>
-          <w:i/>
-          <w:sz w:val="24"/>
-          <w:szCs w:val="24"/>
-        </w:rPr>
-        <w:t>)</w:t>
-      </w:r>
-      <w:r>
-        <w:rPr>
-          <w:rFonts w:ascii="Calibri" w:hAnsi="Calibri" w:cs="Calibri"/>
-          <w:i/>
-          <w:color w:val="FF0000"/>
+        <w:t>Minor points:</w:t>
+      </w:r>
+    </w:p>
+    <w:p>
+      <w:pPr>
+        <w:autoSpaceDE w:val="0"/>
+        <w:autoSpaceDN w:val="0"/>
+        <w:adjustRightInd w:val="0"/>
+        <w:spacing w:after="0" w:line="240" w:lineRule="auto"/>
+        <w:jc w:val="both"/>
+        <w:rPr>
+          <w:rFonts w:ascii="Calibri" w:hAnsi="Calibri" w:cs="Calibri"/>
+          <w:sz w:val="24"/>
+          <w:szCs w:val="24"/>
+        </w:rPr>
+      </w:pPr>
+    </w:p>
+    <w:p>
+      <w:pPr>
+        <w:autoSpaceDE w:val="0"/>
+        <w:autoSpaceDN w:val="0"/>
+        <w:adjustRightInd w:val="0"/>
+        <w:spacing w:after="0" w:line="240" w:lineRule="auto"/>
+        <w:jc w:val="both"/>
+        <w:rPr>
+          <w:rFonts w:ascii="Calibri" w:hAnsi="Calibri" w:cs="Calibri"/>
+          <w:sz w:val="24"/>
+          <w:szCs w:val="24"/>
+        </w:rPr>
+      </w:pPr>
+      <w:r>
+        <w:rPr>
+          <w:rFonts w:ascii="Calibri" w:hAnsi="Calibri" w:cs="Calibri"/>
+          <w:sz w:val="24"/>
+          <w:szCs w:val="24"/>
+        </w:rPr>
+        <w:t>— page 6: the authors call the estimator \hat{\Omega}_{x}^{k} as the *graphical lasso* in estimating the precision matrices of the X-layer. I think this is not precise since there is no \ell_{1} penalty involved in the estimator. Rather, it is just an MLE of \Omega_{x}^{k} on a restricted support.</w:t>
+      </w:r>
+    </w:p>
+    <w:p>
+      <w:pPr>
+        <w:autoSpaceDE w:val="0"/>
+        <w:autoSpaceDN w:val="0"/>
+        <w:adjustRightInd w:val="0"/>
+        <w:spacing w:after="0" w:line="240" w:lineRule="auto"/>
+        <w:jc w:val="both"/>
+        <w:rPr>
+          <w:rFonts w:ascii="Calibri" w:hAnsi="Calibri" w:cs="Calibri"/>
+          <w:i/>
+          <w:sz w:val="24"/>
+          <w:szCs w:val="24"/>
+        </w:rPr>
+      </w:pPr>
+      <w:r>
+        <w:rPr>
+          <w:rFonts w:ascii="Calibri" w:hAnsi="Calibri" w:cs="Calibri"/>
+          <w:i/>
+          <w:sz w:val="24"/>
+          <w:szCs w:val="24"/>
+        </w:rPr>
+        <w:t>The reviewer is correct, we have changed this now.</w:t>
+      </w:r>
+    </w:p>
+    <w:p>
+      <w:pPr>
+        <w:autoSpaceDE w:val="0"/>
+        <w:autoSpaceDN w:val="0"/>
+        <w:adjustRightInd w:val="0"/>
+        <w:spacing w:after="0" w:line="240" w:lineRule="auto"/>
+        <w:jc w:val="both"/>
+        <w:rPr>
+          <w:rFonts w:ascii="Calibri" w:hAnsi="Calibri" w:cs="Calibri"/>
+          <w:i/>
+          <w:sz w:val="24"/>
+          <w:szCs w:val="24"/>
+        </w:rPr>
+      </w:pPr>
+    </w:p>
+    <w:p>
+      <w:pPr>
+        <w:autoSpaceDE w:val="0"/>
+        <w:autoSpaceDN w:val="0"/>
+        <w:adjustRightInd w:val="0"/>
+        <w:spacing w:after="0" w:line="240" w:lineRule="auto"/>
+        <w:jc w:val="both"/>
+        <w:rPr>
+          <w:rFonts w:ascii="Calibri" w:hAnsi="Calibri" w:cs="Calibri"/>
+          <w:sz w:val="24"/>
+          <w:szCs w:val="24"/>
+        </w:rPr>
+      </w:pPr>
+      <w:r>
+        <w:rPr>
+          <w:rFonts w:ascii="Calibri" w:hAnsi="Calibri" w:cs="Calibri"/>
+          <w:sz w:val="24"/>
+          <w:szCs w:val="24"/>
+        </w:rPr>
+        <w:t>— page 12: in line -10, simularities -&gt; similarities.</w:t>
+      </w:r>
+    </w:p>
+    <w:p>
+      <w:pPr>
+        <w:autoSpaceDE w:val="0"/>
+        <w:autoSpaceDN w:val="0"/>
+        <w:adjustRightInd w:val="0"/>
+        <w:spacing w:after="0" w:line="240" w:lineRule="auto"/>
+        <w:jc w:val="both"/>
+        <w:rPr>
+          <w:rFonts w:ascii="Calibri" w:hAnsi="Calibri" w:cs="Calibri"/>
+          <w:sz w:val="24"/>
+          <w:szCs w:val="24"/>
+        </w:rPr>
+      </w:pPr>
+      <w:r>
+        <w:rPr>
+          <w:rFonts w:ascii="Calibri" w:hAnsi="Calibri" w:cs="Calibri"/>
+          <w:sz w:val="24"/>
+          <w:szCs w:val="24"/>
+        </w:rPr>
+        <w:t>— page 13: in the definition of the debiased estimator \hat{\beta}_{j}^{deb}, there is a missing hat in the residual of initial estimate \beta^{(\init)}.</w:t>
+      </w:r>
+    </w:p>
+    <w:p>
+      <w:pPr>
+        <w:autoSpaceDE w:val="0"/>
+        <w:autoSpaceDN w:val="0"/>
+        <w:adjustRightInd w:val="0"/>
+        <w:spacing w:after="0" w:line="240" w:lineRule="auto"/>
+        <w:jc w:val="both"/>
+        <w:rPr>
+          <w:rFonts w:ascii="Calibri" w:hAnsi="Calibri" w:cs="Calibri"/>
+          <w:i/>
+          <w:sz w:val="24"/>
+          <w:szCs w:val="24"/>
+        </w:rPr>
+      </w:pPr>
+    </w:p>
+    <w:p>
+      <w:pPr>
+        <w:autoSpaceDE w:val="0"/>
+        <w:autoSpaceDN w:val="0"/>
+        <w:adjustRightInd w:val="0"/>
+        <w:spacing w:after="0" w:line="240" w:lineRule="auto"/>
+        <w:jc w:val="both"/>
+        <w:rPr>
+          <w:rFonts w:ascii="Calibri" w:hAnsi="Calibri" w:cs="Calibri"/>
+          <w:i/>
+          <w:sz w:val="24"/>
+          <w:szCs w:val="24"/>
+        </w:rPr>
+      </w:pPr>
+      <w:r>
+        <w:rPr>
+          <w:rFonts w:ascii="Calibri" w:hAnsi="Calibri" w:cs="Calibri"/>
+          <w:i/>
+          <w:sz w:val="24"/>
+          <w:szCs w:val="24"/>
+        </w:rPr>
+        <w:t>W</w:t>
+      </w:r>
+      <w:r>
+        <w:rPr>
+          <w:rFonts w:ascii="Calibri" w:hAnsi="Calibri" w:cs="Calibri"/>
+          <w:i/>
+          <w:sz w:val="24"/>
+          <w:szCs w:val="24"/>
+        </w:rPr>
+        <w:t>e have corrected these typos</w:t>
+      </w:r>
+      <w:r>
+        <w:rPr>
+          <w:rFonts w:ascii="Calibri" w:hAnsi="Calibri" w:cs="Calibri"/>
+          <w:i/>
           <w:sz w:val="24"/>
           <w:szCs w:val="24"/>
         </w:rPr>
@@ -835,283 +1199,109 @@
         <w:jc w:val="both"/>
         <w:rPr>
           <w:rFonts w:ascii="Calibri" w:hAnsi="Calibri" w:cs="Calibri"/>
-          <w:sz w:val="24"/>
-          <w:szCs w:val="24"/>
-        </w:rPr>
-      </w:pPr>
-      <w:r>
-        <w:rPr>
-          <w:rFonts w:ascii="Calibri" w:hAnsi="Calibri" w:cs="Calibri"/>
-          <w:sz w:val="24"/>
-          <w:szCs w:val="24"/>
-        </w:rPr>
-        <w:t>Minor points:</w:t>
-      </w:r>
-    </w:p>
-    <w:p>
-      <w:pPr>
-        <w:autoSpaceDE w:val="0"/>
-        <w:autoSpaceDN w:val="0"/>
-        <w:adjustRightInd w:val="0"/>
-        <w:spacing w:after="0" w:line="240" w:lineRule="auto"/>
-        <w:jc w:val="both"/>
-        <w:rPr>
-          <w:rFonts w:ascii="Calibri" w:hAnsi="Calibri" w:cs="Calibri"/>
-          <w:sz w:val="24"/>
-          <w:szCs w:val="24"/>
-        </w:rPr>
-      </w:pPr>
-    </w:p>
-    <w:p>
-      <w:pPr>
-        <w:autoSpaceDE w:val="0"/>
-        <w:autoSpaceDN w:val="0"/>
-        <w:adjustRightInd w:val="0"/>
-        <w:spacing w:after="0" w:line="240" w:lineRule="auto"/>
-        <w:jc w:val="both"/>
-        <w:rPr>
-          <w:rFonts w:ascii="Calibri" w:hAnsi="Calibri" w:cs="Calibri"/>
-          <w:sz w:val="24"/>
-          <w:szCs w:val="24"/>
-        </w:rPr>
-      </w:pPr>
-      <w:r>
-        <w:rPr>
-          <w:rFonts w:ascii="Calibri" w:hAnsi="Calibri" w:cs="Calibri"/>
-          <w:sz w:val="24"/>
-          <w:szCs w:val="24"/>
-        </w:rPr>
-        <w:t>— page 6: the authors call the estimator \hat{\Omega}_{x}^{k} as the *graphical lasso* in estimating the precision matrices of the X-layer. I think this is not precise since there is no \ell_{1} penalty involved in the estimator. Rather, it is just an MLE of \Omega_{x}^{k} on a restricted support.</w:t>
-      </w:r>
-    </w:p>
-    <w:p>
-      <w:pPr>
-        <w:autoSpaceDE w:val="0"/>
-        <w:autoSpaceDN w:val="0"/>
-        <w:adjustRightInd w:val="0"/>
-        <w:spacing w:after="0" w:line="240" w:lineRule="auto"/>
-        <w:jc w:val="both"/>
-        <w:rPr>
-          <w:rFonts w:ascii="Calibri" w:hAnsi="Calibri" w:cs="Calibri"/>
-          <w:i/>
-          <w:sz w:val="24"/>
-          <w:szCs w:val="24"/>
-        </w:rPr>
-      </w:pPr>
-      <w:r>
-        <w:rPr>
-          <w:rFonts w:ascii="Calibri" w:hAnsi="Calibri" w:cs="Calibri"/>
-          <w:i/>
+          <w:b/>
+          <w:sz w:val="24"/>
+          <w:szCs w:val="24"/>
+        </w:rPr>
+      </w:pPr>
+      <w:r>
+        <w:rPr>
+          <w:rFonts w:ascii="Calibri" w:hAnsi="Calibri" w:cs="Calibri"/>
+          <w:b/>
+          <w:sz w:val="24"/>
+          <w:szCs w:val="24"/>
+        </w:rPr>
+        <w:t>Referee 2</w:t>
+      </w:r>
+    </w:p>
+    <w:p>
+      <w:pPr>
+        <w:autoSpaceDE w:val="0"/>
+        <w:autoSpaceDN w:val="0"/>
+        <w:adjustRightInd w:val="0"/>
+        <w:spacing w:after="0" w:line="240" w:lineRule="auto"/>
+        <w:jc w:val="both"/>
+        <w:rPr>
+          <w:rFonts w:ascii="Calibri" w:hAnsi="Calibri" w:cs="Calibri"/>
+          <w:sz w:val="24"/>
+          <w:szCs w:val="24"/>
+        </w:rPr>
+      </w:pPr>
+    </w:p>
+    <w:p>
+      <w:pPr>
+        <w:autoSpaceDE w:val="0"/>
+        <w:autoSpaceDN w:val="0"/>
+        <w:adjustRightInd w:val="0"/>
+        <w:spacing w:after="0" w:line="240" w:lineRule="auto"/>
+        <w:jc w:val="both"/>
+        <w:rPr>
+          <w:rFonts w:ascii="Calibri" w:hAnsi="Calibri" w:cs="Calibri"/>
+          <w:sz w:val="24"/>
+          <w:szCs w:val="24"/>
+        </w:rPr>
+      </w:pPr>
+      <w:r>
+        <w:rPr>
+          <w:rFonts w:ascii="Calibri" w:hAnsi="Calibri" w:cs="Calibri"/>
+          <w:sz w:val="24"/>
+          <w:szCs w:val="24"/>
+        </w:rPr>
+        <w:t>In this paper, the authors have developed a hierarchical model based approach for data integration. Hierarchical approach for data integration is common in the recent advancement of multi-omics and multi-platform data sets. Here the authors have used multi-layered Gaussian graphical model structure to do combine modeling and inference from different conditions or subtypes and different types of molecular information. The formulation involves decomposing the multi-layer problem into a set of two layers. Then using GGM framework to model the outcomes from each pair of layers. The relationship between and within the layers are established using the nodes in the layers as the nodes of GGM. The sparsity is developed using elementwise penalization of the precision matrices. An efficient algorithm is developed to fix the complex multi-layer model across all data platforms. Overall, the paper is well written with underlying theoretical justification and elicitation through simulations. However, I have following comments regarding the article.</w:t>
+      </w:r>
+    </w:p>
+    <w:p>
+      <w:pPr>
+        <w:autoSpaceDE w:val="0"/>
+        <w:autoSpaceDN w:val="0"/>
+        <w:adjustRightInd w:val="0"/>
+        <w:spacing w:after="0" w:line="240" w:lineRule="auto"/>
+        <w:jc w:val="both"/>
+        <w:rPr>
+          <w:rFonts w:ascii="Calibri" w:hAnsi="Calibri" w:cs="Calibri"/>
+          <w:sz w:val="24"/>
+          <w:szCs w:val="24"/>
+        </w:rPr>
+      </w:pPr>
+    </w:p>
+    <w:p>
+      <w:pPr>
+        <w:autoSpaceDE w:val="0"/>
+        <w:autoSpaceDN w:val="0"/>
+        <w:adjustRightInd w:val="0"/>
+        <w:spacing w:after="0" w:line="240" w:lineRule="auto"/>
+        <w:jc w:val="both"/>
+        <w:rPr>
+          <w:rFonts w:ascii="Calibri" w:hAnsi="Calibri" w:cs="Calibri"/>
+          <w:sz w:val="24"/>
+          <w:szCs w:val="24"/>
+        </w:rPr>
+      </w:pPr>
+      <w:r>
+        <w:rPr>
+          <w:rFonts w:ascii="Calibri" w:hAnsi="Calibri" w:cs="Calibri"/>
+          <w:sz w:val="24"/>
+          <w:szCs w:val="24"/>
+        </w:rPr>
+        <w:t>1.</w:t>
+      </w:r>
+      <w:r>
+        <w:rPr>
+          <w:rFonts w:ascii="Calibri" w:hAnsi="Calibri" w:cs="Calibri"/>
+          <w:sz w:val="24"/>
+          <w:szCs w:val="24"/>
+        </w:rPr>
+        <w:tab/>
+        <w:t xml:space="preserve">Why there is no real life applications with the model? There are several multi-omics studies/data sets that are available for practical use and demonstration? Why no attempt is made </w:t>
+      </w:r>
+      <w:r>
+        <w:rPr>
+          <w:rFonts w:ascii="Calibri" w:hAnsi="Calibri" w:cs="Calibri"/>
           <w:sz w:val="24"/>
           <w:szCs w:val="24"/>
         </w:rPr>
         <w:lastRenderedPageBreak/>
-        <w:t>The reviewer is correct, we have changed this now.</w:t>
-      </w:r>
-    </w:p>
-    <w:p>
-      <w:pPr>
-        <w:autoSpaceDE w:val="0"/>
-        <w:autoSpaceDN w:val="0"/>
-        <w:adjustRightInd w:val="0"/>
-        <w:spacing w:after="0" w:line="240" w:lineRule="auto"/>
-        <w:jc w:val="both"/>
-        <w:rPr>
-          <w:rFonts w:ascii="Calibri" w:hAnsi="Calibri" w:cs="Calibri"/>
-          <w:sz w:val="24"/>
-          <w:szCs w:val="24"/>
-        </w:rPr>
-      </w:pPr>
-      <w:r>
-        <w:rPr>
-          <w:rFonts w:ascii="Calibri" w:hAnsi="Calibri" w:cs="Calibri"/>
-          <w:sz w:val="24"/>
-          <w:szCs w:val="24"/>
-        </w:rPr>
-        <w:t>— page 12: in line -10, simularities -&gt; similarities.</w:t>
-      </w:r>
-    </w:p>
-    <w:p>
-      <w:pPr>
-        <w:autoSpaceDE w:val="0"/>
-        <w:autoSpaceDN w:val="0"/>
-        <w:adjustRightInd w:val="0"/>
-        <w:spacing w:after="0" w:line="240" w:lineRule="auto"/>
-        <w:jc w:val="both"/>
-        <w:rPr>
-          <w:rFonts w:ascii="Calibri" w:hAnsi="Calibri" w:cs="Calibri"/>
-          <w:sz w:val="24"/>
-          <w:szCs w:val="24"/>
-        </w:rPr>
-      </w:pPr>
-      <w:r>
-        <w:rPr>
-          <w:rFonts w:ascii="Calibri" w:hAnsi="Calibri" w:cs="Calibri"/>
-          <w:sz w:val="24"/>
-          <w:szCs w:val="24"/>
-        </w:rPr>
-        <w:t>— page 13: in the definition of the debiased estimator \hat{\beta}_{j}^{deb}, there is a missing hat in the residual of initial estimate \beta^{(\init)}.</w:t>
-      </w:r>
-    </w:p>
-    <w:p>
-      <w:pPr>
-        <w:autoSpaceDE w:val="0"/>
-        <w:autoSpaceDN w:val="0"/>
-        <w:adjustRightInd w:val="0"/>
-        <w:spacing w:after="0" w:line="240" w:lineRule="auto"/>
-        <w:jc w:val="both"/>
-        <w:rPr>
-          <w:rFonts w:ascii="Calibri" w:hAnsi="Calibri" w:cs="Calibri"/>
-          <w:i/>
-          <w:sz w:val="24"/>
-          <w:szCs w:val="24"/>
-        </w:rPr>
-      </w:pPr>
-      <w:r>
-        <w:rPr>
-          <w:rFonts w:ascii="Calibri" w:hAnsi="Calibri" w:cs="Calibri"/>
-          <w:i/>
-          <w:sz w:val="24"/>
-          <w:szCs w:val="24"/>
-        </w:rPr>
-        <w:t>W</w:t>
-      </w:r>
-      <w:r>
-        <w:rPr>
-          <w:rFonts w:ascii="Calibri" w:hAnsi="Calibri" w:cs="Calibri"/>
-          <w:i/>
-          <w:sz w:val="24"/>
-          <w:szCs w:val="24"/>
-        </w:rPr>
-        <w:t>e have corrected these typos</w:t>
-      </w:r>
-      <w:r>
-        <w:rPr>
-          <w:rFonts w:ascii="Calibri" w:hAnsi="Calibri" w:cs="Calibri"/>
-          <w:i/>
-          <w:sz w:val="24"/>
-          <w:szCs w:val="24"/>
-        </w:rPr>
-        <w:t>.</w:t>
-      </w:r>
-    </w:p>
-    <w:p>
-      <w:pPr>
-        <w:autoSpaceDE w:val="0"/>
-        <w:autoSpaceDN w:val="0"/>
-        <w:adjustRightInd w:val="0"/>
-        <w:spacing w:after="0" w:line="240" w:lineRule="auto"/>
-        <w:jc w:val="both"/>
-        <w:rPr>
-          <w:rFonts w:ascii="Calibri" w:hAnsi="Calibri" w:cs="Calibri"/>
-          <w:sz w:val="24"/>
-          <w:szCs w:val="24"/>
-        </w:rPr>
-      </w:pPr>
-    </w:p>
-    <w:p>
-      <w:pPr>
-        <w:autoSpaceDE w:val="0"/>
-        <w:autoSpaceDN w:val="0"/>
-        <w:adjustRightInd w:val="0"/>
-        <w:spacing w:after="0" w:line="240" w:lineRule="auto"/>
-        <w:jc w:val="both"/>
-        <w:rPr>
-          <w:rFonts w:ascii="Calibri" w:hAnsi="Calibri" w:cs="Calibri"/>
-          <w:b/>
-          <w:sz w:val="24"/>
-          <w:szCs w:val="24"/>
-        </w:rPr>
-      </w:pPr>
-      <w:r>
-        <w:rPr>
-          <w:rFonts w:ascii="Calibri" w:hAnsi="Calibri" w:cs="Calibri"/>
-          <w:b/>
-          <w:sz w:val="24"/>
-          <w:szCs w:val="24"/>
-        </w:rPr>
-        <w:t>Referee 2</w:t>
-      </w:r>
-    </w:p>
-    <w:p>
-      <w:pPr>
-        <w:autoSpaceDE w:val="0"/>
-        <w:autoSpaceDN w:val="0"/>
-        <w:adjustRightInd w:val="0"/>
-        <w:spacing w:after="0" w:line="240" w:lineRule="auto"/>
-        <w:jc w:val="both"/>
-        <w:rPr>
-          <w:rFonts w:ascii="Calibri" w:hAnsi="Calibri" w:cs="Calibri"/>
-          <w:sz w:val="24"/>
-          <w:szCs w:val="24"/>
-        </w:rPr>
-      </w:pPr>
-    </w:p>
-    <w:p>
-      <w:pPr>
-        <w:autoSpaceDE w:val="0"/>
-        <w:autoSpaceDN w:val="0"/>
-        <w:adjustRightInd w:val="0"/>
-        <w:spacing w:after="0" w:line="240" w:lineRule="auto"/>
-        <w:jc w:val="both"/>
-        <w:rPr>
-          <w:rFonts w:ascii="Calibri" w:hAnsi="Calibri" w:cs="Calibri"/>
-          <w:sz w:val="24"/>
-          <w:szCs w:val="24"/>
-        </w:rPr>
-      </w:pPr>
-      <w:r>
-        <w:rPr>
-          <w:rFonts w:ascii="Calibri" w:hAnsi="Calibri" w:cs="Calibri"/>
-          <w:sz w:val="24"/>
-          <w:szCs w:val="24"/>
-        </w:rPr>
-        <w:t>In this paper, the authors have developed a hierarchical model based approach for data integration. Hierarchical approach for data integration is common in the recent advancement of multi-omics and multi-platform data sets. Here the authors have used multi-layered Gaussian graphical model structure to do combine modeling and inference from different conditions or subtypes and different types of molecular information. The formulation involves decomposing the multi-layer problem into a set of two layers. Then using GGM framework to model the outcomes from each pair of layers. The relationship between and within the layers are established using the nodes in the layers as the nodes of GGM. The sparsity is developed using elementwise penalization of the precision matrices. An efficient algorithm is developed to fix the complex multi-layer model across all data platforms. Overall, the paper is well written with underlying theoretical justification and elicitation through simulations. However, I have following comments regarding the article.</w:t>
-      </w:r>
-    </w:p>
-    <w:p>
-      <w:pPr>
-        <w:autoSpaceDE w:val="0"/>
-        <w:autoSpaceDN w:val="0"/>
-        <w:adjustRightInd w:val="0"/>
-        <w:spacing w:after="0" w:line="240" w:lineRule="auto"/>
-        <w:jc w:val="both"/>
-        <w:rPr>
-          <w:rFonts w:ascii="Calibri" w:hAnsi="Calibri" w:cs="Calibri"/>
-          <w:sz w:val="24"/>
-          <w:szCs w:val="24"/>
-        </w:rPr>
-      </w:pPr>
-    </w:p>
-    <w:p>
-      <w:pPr>
-        <w:autoSpaceDE w:val="0"/>
-        <w:autoSpaceDN w:val="0"/>
-        <w:adjustRightInd w:val="0"/>
-        <w:spacing w:after="0" w:line="240" w:lineRule="auto"/>
-        <w:jc w:val="both"/>
-        <w:rPr>
-          <w:rFonts w:ascii="Calibri" w:hAnsi="Calibri" w:cs="Calibri"/>
-          <w:sz w:val="24"/>
-          <w:szCs w:val="24"/>
-        </w:rPr>
-      </w:pPr>
-      <w:r>
-        <w:rPr>
-          <w:rFonts w:ascii="Calibri" w:hAnsi="Calibri" w:cs="Calibri"/>
-          <w:sz w:val="24"/>
-          <w:szCs w:val="24"/>
-        </w:rPr>
-        <w:t>1.</w:t>
-      </w:r>
-      <w:r>
-        <w:rPr>
-          <w:rFonts w:ascii="Calibri" w:hAnsi="Calibri" w:cs="Calibri"/>
-          <w:sz w:val="24"/>
-          <w:szCs w:val="24"/>
-        </w:rPr>
-        <w:tab/>
-        <w:t>Why there is no real life applications with the model? There are several multi-omics studies/data sets that are available for practical use and demonstration? Why no attempt is made on that. In a sterile simulation setting the model will most of the time work, where as in reality it will breakdown. That is not always bad, it often reveals any shortcoming/restriction of the model and thus makes the user aware of that. At least one real life application is sorely needed.</w:t>
+        <w:t>on that. In a sterile simulation setting the model will most of the time work, where as in reality it will breakdown. That is not always bad, it often reveals any shortcoming/restriction of the model and thus makes the user aware of that. At least one real life application is sorely needed.</w:t>
       </w:r>
     </w:p>
     <w:p>
@@ -1257,6 +1447,78 @@
           <w:szCs w:val="24"/>
         </w:rPr>
       </w:pPr>
+    </w:p>
+    <w:p>
+      <w:pPr>
+        <w:autoSpaceDE w:val="0"/>
+        <w:autoSpaceDN w:val="0"/>
+        <w:adjustRightInd w:val="0"/>
+        <w:spacing w:after="0" w:line="240" w:lineRule="auto"/>
+        <w:jc w:val="both"/>
+        <w:rPr>
+          <w:rFonts w:ascii="Calibri" w:hAnsi="Calibri" w:cs="Calibri"/>
+          <w:i/>
+          <w:sz w:val="24"/>
+          <w:szCs w:val="24"/>
+        </w:rPr>
+      </w:pPr>
+      <w:r>
+        <w:rPr>
+          <w:rFonts w:ascii="Calibri" w:hAnsi="Calibri" w:cs="Calibri"/>
+          <w:i/>
+          <w:sz w:val="24"/>
+          <w:szCs w:val="24"/>
+        </w:rPr>
+        <w:t>The diagonal dominance assumption mainly ensures restricted eigenvalue type assumptions on model quantities, and tightening the quantity Q_0 that affects finite sample error rates in theorem 2. We discuss t</w:t>
+      </w:r>
+      <w:r>
+        <w:rPr>
+          <w:rFonts w:ascii="Calibri" w:hAnsi="Calibri" w:cs="Calibri"/>
+          <w:i/>
+          <w:sz w:val="24"/>
+          <w:szCs w:val="24"/>
+        </w:rPr>
+        <w:t>his after theorem 2</w:t>
+      </w:r>
+      <w:r>
+        <w:rPr>
+          <w:rFonts w:ascii="Calibri" w:hAnsi="Calibri" w:cs="Calibri"/>
+          <w:i/>
+          <w:sz w:val="24"/>
+          <w:szCs w:val="24"/>
+        </w:rPr>
+        <w:t>.</w:t>
+      </w:r>
+    </w:p>
+    <w:p>
+      <w:pPr>
+        <w:autoSpaceDE w:val="0"/>
+        <w:autoSpaceDN w:val="0"/>
+        <w:adjustRightInd w:val="0"/>
+        <w:spacing w:after="0" w:line="240" w:lineRule="auto"/>
+        <w:jc w:val="both"/>
+        <w:rPr>
+          <w:rFonts w:ascii="Calibri" w:hAnsi="Calibri" w:cs="Calibri"/>
+          <w:i/>
+          <w:color w:val="FF0000"/>
+          <w:sz w:val="24"/>
+          <w:szCs w:val="24"/>
+        </w:rPr>
+      </w:pPr>
+    </w:p>
+    <w:p>
+      <w:pPr>
+        <w:autoSpaceDE w:val="0"/>
+        <w:autoSpaceDN w:val="0"/>
+        <w:adjustRightInd w:val="0"/>
+        <w:spacing w:after="0" w:line="240" w:lineRule="auto"/>
+        <w:jc w:val="both"/>
+        <w:rPr>
+          <w:rFonts w:ascii="Calibri" w:hAnsi="Calibri" w:cs="Calibri"/>
+          <w:sz w:val="24"/>
+          <w:szCs w:val="24"/>
+        </w:rPr>
+      </w:pPr>
       <w:r>
         <w:rPr>
           <w:rFonts w:ascii="Calibri" w:hAnsi="Calibri" w:cs="Calibri"/>
@@ -1288,6 +1550,58 @@
           <w:szCs w:val="24"/>
         </w:rPr>
       </w:pPr>
+    </w:p>
+    <w:p>
+      <w:pPr>
+        <w:autoSpaceDE w:val="0"/>
+        <w:autoSpaceDN w:val="0"/>
+        <w:adjustRightInd w:val="0"/>
+        <w:spacing w:after="0" w:line="240" w:lineRule="auto"/>
+        <w:jc w:val="both"/>
+        <w:rPr>
+          <w:rFonts w:ascii="Calibri" w:hAnsi="Calibri" w:cs="Calibri"/>
+          <w:i/>
+          <w:sz w:val="24"/>
+          <w:szCs w:val="24"/>
+        </w:rPr>
+      </w:pPr>
+      <w:r>
+        <w:rPr>
+          <w:rFonts w:ascii="Calibri" w:hAnsi="Calibri" w:cs="Calibri"/>
+          <w:i/>
+          <w:sz w:val="24"/>
+          <w:szCs w:val="24"/>
+        </w:rPr>
+        <w:t>At present our framework is applicable for non-overlapping group structures. Expansion to non-overlapping groups is indeed a promising next step, and we discuss this in the caveats (Section 6.2).</w:t>
+      </w:r>
+    </w:p>
+    <w:p>
+      <w:pPr>
+        <w:autoSpaceDE w:val="0"/>
+        <w:autoSpaceDN w:val="0"/>
+        <w:adjustRightInd w:val="0"/>
+        <w:spacing w:after="0" w:line="240" w:lineRule="auto"/>
+        <w:jc w:val="both"/>
+        <w:rPr>
+          <w:rFonts w:ascii="Calibri" w:hAnsi="Calibri" w:cs="Calibri"/>
+          <w:sz w:val="24"/>
+          <w:szCs w:val="24"/>
+        </w:rPr>
+      </w:pPr>
+    </w:p>
+    <w:p>
+      <w:pPr>
+        <w:autoSpaceDE w:val="0"/>
+        <w:autoSpaceDN w:val="0"/>
+        <w:adjustRightInd w:val="0"/>
+        <w:spacing w:after="0" w:line="240" w:lineRule="auto"/>
+        <w:jc w:val="both"/>
+        <w:rPr>
+          <w:rFonts w:ascii="Calibri" w:hAnsi="Calibri" w:cs="Calibri"/>
+          <w:sz w:val="24"/>
+          <w:szCs w:val="24"/>
+        </w:rPr>
+      </w:pPr>
       <w:r>
         <w:rPr>
           <w:rFonts w:ascii="Calibri" w:hAnsi="Calibri" w:cs="Calibri"/>
@@ -1319,6 +1633,58 @@
           <w:szCs w:val="24"/>
         </w:rPr>
       </w:pPr>
+    </w:p>
+    <w:p>
+      <w:pPr>
+        <w:autoSpaceDE w:val="0"/>
+        <w:autoSpaceDN w:val="0"/>
+        <w:adjustRightInd w:val="0"/>
+        <w:spacing w:after="0" w:line="240" w:lineRule="auto"/>
+        <w:jc w:val="both"/>
+        <w:rPr>
+          <w:rFonts w:ascii="Calibri" w:hAnsi="Calibri" w:cs="Calibri"/>
+          <w:i/>
+          <w:sz w:val="24"/>
+          <w:szCs w:val="24"/>
+        </w:rPr>
+      </w:pPr>
+      <w:r>
+        <w:rPr>
+          <w:rFonts w:ascii="Calibri" w:hAnsi="Calibri" w:cs="Calibri"/>
+          <w:i/>
+          <w:sz w:val="24"/>
+          <w:szCs w:val="24"/>
+        </w:rPr>
+        <w:t>We agree with the reviewer that tuning parameters warrant more discussion, and have added more material (2.2.2 and 3.4) to address this.</w:t>
+      </w:r>
+    </w:p>
+    <w:p>
+      <w:pPr>
+        <w:autoSpaceDE w:val="0"/>
+        <w:autoSpaceDN w:val="0"/>
+        <w:adjustRightInd w:val="0"/>
+        <w:spacing w:after="0" w:line="240" w:lineRule="auto"/>
+        <w:jc w:val="both"/>
+        <w:rPr>
+          <w:rFonts w:ascii="Calibri" w:hAnsi="Calibri" w:cs="Calibri"/>
+          <w:sz w:val="24"/>
+          <w:szCs w:val="24"/>
+        </w:rPr>
+      </w:pPr>
+    </w:p>
+    <w:p>
+      <w:pPr>
+        <w:autoSpaceDE w:val="0"/>
+        <w:autoSpaceDN w:val="0"/>
+        <w:adjustRightInd w:val="0"/>
+        <w:spacing w:after="0" w:line="240" w:lineRule="auto"/>
+        <w:jc w:val="both"/>
+        <w:rPr>
+          <w:rFonts w:ascii="Calibri" w:hAnsi="Calibri" w:cs="Calibri"/>
+          <w:sz w:val="24"/>
+          <w:szCs w:val="24"/>
+        </w:rPr>
+      </w:pPr>
       <w:r>
         <w:rPr>
           <w:rFonts w:ascii="Calibri" w:hAnsi="Calibri" w:cs="Calibri"/>
@@ -1334,16 +1700,7 @@
           <w:szCs w:val="24"/>
         </w:rPr>
         <w:tab/>
-        <w:t xml:space="preserve">No clear description on the computation complexity, scalability, and convergence properties of the algorithm. No mention of the software availability. For practicality, reason a </w:t>
-      </w:r>
-      <w:r>
-        <w:rPr>
-          <w:rFonts w:ascii="Calibri" w:hAnsi="Calibri" w:cs="Calibri"/>
-          <w:sz w:val="24"/>
-          <w:szCs w:val="24"/>
-        </w:rPr>
-        <w:lastRenderedPageBreak/>
-        <w:t xml:space="preserve">short section in the appendix need to be created with clear description on how to use the developed software. This makes me wonder about the reproducibility of the claims. </w:t>
+        <w:t xml:space="preserve">No clear description on the computation complexity, scalability, and convergence properties of the algorithm. No mention of the software availability. For practicality, reason a short section in the appendix need to be created with clear description on how to use the developed software. This makes me wonder about the reproducibility of the claims. </w:t>
       </w:r>
     </w:p>
     <w:p>
@@ -1393,6 +1750,108 @@
     </w:p>
     <w:p>
       <w:pPr>
+        <w:autoSpaceDE w:val="0"/>
+        <w:autoSpaceDN w:val="0"/>
+        <w:adjustRightInd w:val="0"/>
+        <w:spacing w:after="0" w:line="240" w:lineRule="auto"/>
+        <w:jc w:val="both"/>
+        <w:rPr>
+          <w:rFonts w:ascii="Calibri" w:hAnsi="Calibri" w:cs="Calibri"/>
+          <w:i/>
+          <w:sz w:val="24"/>
+          <w:szCs w:val="24"/>
+        </w:rPr>
+      </w:pPr>
+      <w:r>
+        <w:rPr>
+          <w:rFonts w:ascii="Calibri" w:hAnsi="Calibri" w:cs="Calibri"/>
+          <w:i/>
+          <w:sz w:val="24"/>
+          <w:szCs w:val="24"/>
+        </w:rPr>
+        <w:lastRenderedPageBreak/>
+        <w:t xml:space="preserve">Following the referee’s suggestion, we have now added a real data analysis section (Section 5), with external references corroborating the findings. </w:t>
+      </w:r>
+      <w:r>
+        <w:rPr>
+          <w:rFonts w:ascii="Calibri" w:hAnsi="Calibri" w:cs="Calibri"/>
+          <w:i/>
+          <w:color w:val="FF0000"/>
+          <w:sz w:val="24"/>
+          <w:szCs w:val="24"/>
+        </w:rPr>
+        <w:t>(tba</w:t>
+      </w:r>
+      <w:r>
+        <w:rPr>
+          <w:rFonts w:ascii="Calibri" w:hAnsi="Calibri" w:cs="Calibri"/>
+          <w:i/>
+          <w:color w:val="FF0000"/>
+          <w:sz w:val="24"/>
+          <w:szCs w:val="24"/>
+        </w:rPr>
+        <w:t xml:space="preserve"> in paper</w:t>
+      </w:r>
+      <w:r>
+        <w:rPr>
+          <w:rFonts w:ascii="Calibri" w:hAnsi="Calibri" w:cs="Calibri"/>
+          <w:i/>
+          <w:color w:val="FF0000"/>
+          <w:sz w:val="24"/>
+          <w:szCs w:val="24"/>
+        </w:rPr>
+        <w:t>)</w:t>
+      </w:r>
+      <w:r>
+        <w:rPr>
+          <w:rFonts w:ascii="Calibri" w:hAnsi="Calibri" w:cs="Calibri"/>
+          <w:i/>
+          <w:color w:val="FF0000"/>
+          <w:sz w:val="24"/>
+          <w:szCs w:val="24"/>
+        </w:rPr>
+        <w:t xml:space="preserve">. </w:t>
+      </w:r>
+      <w:r>
+        <w:rPr>
+          <w:rFonts w:ascii="Calibri" w:hAnsi="Calibri" w:cs="Calibri"/>
+          <w:i/>
+          <w:sz w:val="24"/>
+          <w:szCs w:val="24"/>
+        </w:rPr>
+        <w:t>We have also formalized our source code and are attaching them in the supplementary material.</w:t>
+      </w:r>
+    </w:p>
+    <w:p>
+      <w:pPr>
+        <w:autoSpaceDE w:val="0"/>
+        <w:autoSpaceDN w:val="0"/>
+        <w:adjustRightInd w:val="0"/>
+        <w:spacing w:after="0" w:line="240" w:lineRule="auto"/>
+        <w:jc w:val="both"/>
+        <w:rPr>
+          <w:rFonts w:ascii="Calibri" w:hAnsi="Calibri" w:cs="Calibri"/>
+          <w:sz w:val="24"/>
+          <w:szCs w:val="24"/>
+        </w:rPr>
+      </w:pPr>
+    </w:p>
+    <w:p>
+      <w:pPr>
+        <w:autoSpaceDE w:val="0"/>
+        <w:autoSpaceDN w:val="0"/>
+        <w:adjustRightInd w:val="0"/>
+        <w:spacing w:after="0" w:line="240" w:lineRule="auto"/>
+        <w:jc w:val="both"/>
+        <w:rPr>
+          <w:rFonts w:ascii="Calibri" w:hAnsi="Calibri" w:cs="Calibri"/>
+          <w:sz w:val="24"/>
+          <w:szCs w:val="24"/>
+        </w:rPr>
+      </w:pPr>
+    </w:p>
+    <w:p>
+      <w:pPr>
         <w:jc w:val="both"/>
         <w:rPr>
           <w:b/>
@@ -1576,6 +2035,92 @@
     </w:p>
     <w:p>
       <w:pPr>
+        <w:autoSpaceDE w:val="0"/>
+        <w:autoSpaceDN w:val="0"/>
+        <w:adjustRightInd w:val="0"/>
+        <w:spacing w:after="0" w:line="240" w:lineRule="auto"/>
+        <w:jc w:val="both"/>
+        <w:rPr>
+          <w:rFonts w:ascii="Calibri" w:hAnsi="Calibri" w:cs="Calibri"/>
+          <w:i/>
+          <w:color w:val="FF0000"/>
+          <w:sz w:val="24"/>
+          <w:szCs w:val="24"/>
+        </w:rPr>
+      </w:pPr>
+      <w:r>
+        <w:rPr>
+          <w:rFonts w:ascii="Calibri" w:hAnsi="Calibri" w:cs="Calibri"/>
+          <w:i/>
+          <w:sz w:val="24"/>
+          <w:szCs w:val="24"/>
+        </w:rPr>
+        <w:t xml:space="preserve">Following the referee’s suggestion, we have now added a real data analysis section (Section 5), with </w:t>
+      </w:r>
+      <w:r>
+        <w:rPr>
+          <w:rFonts w:ascii="Calibri" w:hAnsi="Calibri" w:cs="Calibri"/>
+          <w:i/>
+          <w:sz w:val="24"/>
+          <w:szCs w:val="24"/>
+        </w:rPr>
+        <w:t xml:space="preserve">comparisons to current methods and </w:t>
+      </w:r>
+      <w:r>
+        <w:rPr>
+          <w:rFonts w:ascii="Calibri" w:hAnsi="Calibri" w:cs="Calibri"/>
+          <w:i/>
+          <w:sz w:val="24"/>
+          <w:szCs w:val="24"/>
+        </w:rPr>
+        <w:t xml:space="preserve">external references corroborating the findings. </w:t>
+      </w:r>
+      <w:r>
+        <w:rPr>
+          <w:rFonts w:ascii="Calibri" w:hAnsi="Calibri" w:cs="Calibri"/>
+          <w:i/>
+          <w:color w:val="FF0000"/>
+          <w:sz w:val="24"/>
+          <w:szCs w:val="24"/>
+        </w:rPr>
+        <w:t>(tba</w:t>
+      </w:r>
+      <w:r>
+        <w:rPr>
+          <w:rFonts w:ascii="Calibri" w:hAnsi="Calibri" w:cs="Calibri"/>
+          <w:i/>
+          <w:color w:val="FF0000"/>
+          <w:sz w:val="24"/>
+          <w:szCs w:val="24"/>
+        </w:rPr>
+        <w:t xml:space="preserve"> in paper</w:t>
+      </w:r>
+      <w:r>
+        <w:rPr>
+          <w:rFonts w:ascii="Calibri" w:hAnsi="Calibri" w:cs="Calibri"/>
+          <w:i/>
+          <w:color w:val="FF0000"/>
+          <w:sz w:val="24"/>
+          <w:szCs w:val="24"/>
+        </w:rPr>
+        <w:t>)</w:t>
+      </w:r>
+    </w:p>
+    <w:p>
+      <w:pPr>
+        <w:autoSpaceDE w:val="0"/>
+        <w:autoSpaceDN w:val="0"/>
+        <w:adjustRightInd w:val="0"/>
+        <w:spacing w:after="0" w:line="240" w:lineRule="auto"/>
+        <w:jc w:val="both"/>
+        <w:rPr>
+          <w:sz w:val="24"/>
+          <w:szCs w:val="24"/>
+        </w:rPr>
+      </w:pPr>
+    </w:p>
+    <w:p>
+      <w:pPr>
         <w:jc w:val="both"/>
         <w:rPr>
           <w:sz w:val="24"/>
@@ -1706,6 +2251,40 @@
       <w:pPr>
         <w:jc w:val="both"/>
         <w:rPr>
+          <w:i/>
+          <w:sz w:val="24"/>
+          <w:szCs w:val="24"/>
+        </w:rPr>
+      </w:pPr>
+      <w:r>
+        <w:rPr>
+          <w:i/>
+          <w:sz w:val="24"/>
+          <w:szCs w:val="24"/>
+        </w:rPr>
+        <w:t xml:space="preserve">We agree with the reviewer that the beginning of the paper can use better </w:t>
+      </w:r>
+      <w:r>
+        <w:rPr>
+          <w:i/>
+          <w:sz w:val="24"/>
+          <w:szCs w:val="24"/>
+        </w:rPr>
+        <w:t>narration</w:t>
+      </w:r>
+      <w:r>
+        <w:rPr>
+          <w:i/>
+          <w:sz w:val="24"/>
+          <w:szCs w:val="24"/>
+        </w:rPr>
+        <w:t xml:space="preserve"> and motivation. Keeping this in mind, we have reorganized the introduction, and added more exposition to section 2.</w:t>
+      </w:r>
+    </w:p>
+    <w:p>
+      <w:pPr>
+        <w:jc w:val="both"/>
+        <w:rPr>
           <w:sz w:val="24"/>
           <w:szCs w:val="24"/>
         </w:rPr>
@@ -1779,6 +2358,7 @@
           <w:sz w:val="24"/>
           <w:szCs w:val="24"/>
         </w:rPr>
+        <w:lastRenderedPageBreak/>
         <w:t>Assumption E1 on diagonal dominance seems strong. In the literature on estimation of</w:t>
       </w:r>
       <w:r>
@@ -1798,6 +2378,153 @@
     </w:p>
     <w:p>
       <w:pPr>
+        <w:autoSpaceDE w:val="0"/>
+        <w:autoSpaceDN w:val="0"/>
+        <w:adjustRightInd w:val="0"/>
+        <w:spacing w:after="0" w:line="240" w:lineRule="auto"/>
+        <w:jc w:val="both"/>
+        <w:rPr>
+          <w:rFonts w:ascii="Calibri" w:hAnsi="Calibri" w:cs="Calibri"/>
+          <w:i/>
+          <w:sz w:val="24"/>
+          <w:szCs w:val="24"/>
+        </w:rPr>
+      </w:pPr>
+      <w:r>
+        <w:rPr>
+          <w:rFonts w:ascii="Calibri" w:hAnsi="Calibri" w:cs="Calibri"/>
+          <w:i/>
+          <w:sz w:val="24"/>
+          <w:szCs w:val="24"/>
+        </w:rPr>
+        <w:t xml:space="preserve">The diagonal dominance assumption ensures restricted eigenvalue type assumptions on model quantities, and </w:t>
+      </w:r>
+      <w:r>
+        <w:rPr>
+          <w:rFonts w:ascii="Calibri" w:hAnsi="Calibri" w:cs="Calibri"/>
+          <w:i/>
+          <w:sz w:val="24"/>
+          <w:szCs w:val="24"/>
+        </w:rPr>
+        <w:t>in result controls</w:t>
+      </w:r>
+      <w:r>
+        <w:rPr>
+          <w:rFonts w:ascii="Calibri" w:hAnsi="Calibri" w:cs="Calibri"/>
+          <w:i/>
+          <w:sz w:val="24"/>
+          <w:szCs w:val="24"/>
+        </w:rPr>
+        <w:t xml:space="preserve"> the quantity Q_0 that </w:t>
+      </w:r>
+      <w:r>
+        <w:rPr>
+          <w:rFonts w:ascii="Calibri" w:hAnsi="Calibri" w:cs="Calibri"/>
+          <w:i/>
+          <w:sz w:val="24"/>
+          <w:szCs w:val="24"/>
+        </w:rPr>
+        <w:t>tightens</w:t>
+      </w:r>
+      <w:r>
+        <w:rPr>
+          <w:rFonts w:ascii="Calibri" w:hAnsi="Calibri" w:cs="Calibri"/>
+          <w:i/>
+          <w:sz w:val="24"/>
+          <w:szCs w:val="24"/>
+        </w:rPr>
+        <w:t xml:space="preserve"> finite sample error rates in theorem 2. We discuss this after theorem 2</w:t>
+      </w:r>
+      <w:r>
+        <w:rPr>
+          <w:rFonts w:ascii="Calibri" w:hAnsi="Calibri" w:cs="Calibri"/>
+          <w:i/>
+          <w:sz w:val="24"/>
+          <w:szCs w:val="24"/>
+        </w:rPr>
+        <w:t xml:space="preserve">, and also briefly in the discussion </w:t>
+      </w:r>
+      <w:r>
+        <w:rPr>
+          <w:rFonts w:ascii="Calibri" w:hAnsi="Calibri" w:cs="Calibri"/>
+          <w:i/>
+          <w:color w:val="FF0000"/>
+          <w:sz w:val="24"/>
+          <w:szCs w:val="24"/>
+        </w:rPr>
+        <w:t>(tbd)</w:t>
+      </w:r>
+      <w:r>
+        <w:rPr>
+          <w:rFonts w:ascii="Calibri" w:hAnsi="Calibri" w:cs="Calibri"/>
+          <w:i/>
+          <w:sz w:val="24"/>
+          <w:szCs w:val="24"/>
+        </w:rPr>
+        <w:t>.</w:t>
+      </w:r>
+    </w:p>
+    <w:p>
+      <w:pPr>
+        <w:jc w:val="both"/>
+        <w:rPr>
+          <w:sz w:val="24"/>
+          <w:szCs w:val="24"/>
+        </w:rPr>
+      </w:pPr>
+    </w:p>
+    <w:p>
+      <w:pPr>
+        <w:jc w:val="both"/>
+        <w:rPr>
+          <w:sz w:val="24"/>
+          <w:szCs w:val="24"/>
+        </w:rPr>
+      </w:pPr>
+      <w:r>
+        <w:rPr>
+          <w:sz w:val="24"/>
+          <w:szCs w:val="24"/>
+        </w:rPr>
+        <w:t>What is \Psi in equation 2.15 and 2.16?</w:t>
+      </w:r>
+    </w:p>
+    <w:p>
+      <w:pPr>
+        <w:jc w:val="both"/>
+        <w:rPr>
+          <w:sz w:val="24"/>
+          <w:szCs w:val="24"/>
+        </w:rPr>
+      </w:pPr>
+      <w:r>
+        <w:rPr>
+          <w:sz w:val="24"/>
+          <w:szCs w:val="24"/>
+        </w:rPr>
+        <w:t>Max_k \Lambda_min \Sigma_x^k (given in lemma 2 statement)</w:t>
+      </w:r>
+    </w:p>
+    <w:p>
+      <w:pPr>
+        <w:jc w:val="both"/>
+        <w:rPr>
+          <w:i/>
+          <w:sz w:val="24"/>
+          <w:szCs w:val="24"/>
+        </w:rPr>
+      </w:pPr>
+      <w:r>
+        <w:rPr>
+          <w:i/>
+          <w:sz w:val="24"/>
+          <w:szCs w:val="24"/>
+        </w:rPr>
+        <w:t>Thanks for pointing out this mistake. We have now added this to Theorem 2.</w:t>
+      </w:r>
+    </w:p>
+    <w:p>
+      <w:pPr>
         <w:jc w:val="both"/>
         <w:rPr>
           <w:sz w:val="24"/>
@@ -1867,162 +2594,286 @@
           <w:sz w:val="24"/>
           <w:szCs w:val="24"/>
         </w:rPr>
+        <w:t>In Theorem 2, is Q_0 a constant or it depends on minimum eigenvalue of Sigma^k ?</w:t>
+      </w:r>
+    </w:p>
+    <w:p>
+      <w:pPr>
+        <w:jc w:val="both"/>
+        <w:rPr>
+          <w:sz w:val="24"/>
+          <w:szCs w:val="24"/>
+        </w:rPr>
+      </w:pPr>
+      <w:r>
+        <w:rPr>
+          <w:sz w:val="24"/>
+          <w:szCs w:val="24"/>
+        </w:rPr>
+        <w:t>In equation 2.17, if Q_0 = O(1), why do you keep it inside O(...) ?</w:t>
+      </w:r>
+    </w:p>
+    <w:p>
+      <w:pPr>
+        <w:jc w:val="both"/>
+        <w:rPr>
+          <w:sz w:val="24"/>
+          <w:szCs w:val="24"/>
+        </w:rPr>
+      </w:pPr>
+      <w:r>
+        <w:rPr>
+          <w:sz w:val="24"/>
+          <w:szCs w:val="24"/>
+        </w:rPr>
+        <w:t>In Theorem 3, C_&amp;#952; is assumed O(1). This is again</w:t>
+      </w:r>
+      <w:r>
+        <w:rPr>
+          <w:sz w:val="24"/>
+          <w:szCs w:val="24"/>
+        </w:rPr>
+        <w:t xml:space="preserve"> strange given known rates for </w:t>
+      </w:r>
+      <w:r>
+        <w:rPr>
+          <w:sz w:val="24"/>
+          <w:szCs w:val="24"/>
+        </w:rPr>
+        <w:t>sparse estimation. One would expect sqrt(s log p / n).</w:t>
+      </w:r>
+    </w:p>
+    <w:p>
+      <w:pPr>
+        <w:jc w:val="both"/>
+        <w:rPr>
+          <w:i/>
+          <w:sz w:val="24"/>
+          <w:szCs w:val="24"/>
+        </w:rPr>
+      </w:pPr>
+      <w:r>
+        <w:rPr>
+          <w:i/>
+          <w:sz w:val="24"/>
+          <w:szCs w:val="24"/>
+        </w:rPr>
+        <w:t>We apologize for the</w:t>
+      </w:r>
+      <w:r>
+        <w:rPr>
+          <w:i/>
+          <w:sz w:val="24"/>
+          <w:szCs w:val="24"/>
+        </w:rPr>
+        <w:t xml:space="preserve"> lack of clarity. We think this confusion was due to us assigning hats to both determin</w:t>
+      </w:r>
+      <w:r>
+        <w:rPr>
+          <w:i/>
+          <w:sz w:val="24"/>
+          <w:szCs w:val="24"/>
+        </w:rPr>
+        <w:t xml:space="preserve">istic quantities and estimates, </w:t>
+      </w:r>
+      <w:r>
+        <w:rPr>
+          <w:i/>
+          <w:sz w:val="24"/>
+          <w:szCs w:val="24"/>
+        </w:rPr>
+        <w:t>as pointed out by another referee</w:t>
+      </w:r>
+      <w:r>
+        <w:rPr>
+          <w:i/>
+          <w:sz w:val="24"/>
+          <w:szCs w:val="24"/>
+        </w:rPr>
+        <w:t>.</w:t>
+      </w:r>
+      <w:r>
+        <w:rPr>
+          <w:i/>
+          <w:sz w:val="24"/>
+          <w:szCs w:val="24"/>
+        </w:rPr>
+        <w:t xml:space="preserve"> The bounds the </w:t>
+      </w:r>
+      <w:r>
+        <w:rPr>
+          <w:i/>
+          <w:sz w:val="24"/>
+          <w:szCs w:val="24"/>
+        </w:rPr>
+        <w:t xml:space="preserve">current </w:t>
+      </w:r>
+      <w:r>
+        <w:rPr>
+          <w:i/>
+          <w:sz w:val="24"/>
+          <w:szCs w:val="24"/>
+        </w:rPr>
+        <w:t>referee refers to are bounds on fixed estimate values of B (or Theta) in an iteration based on which Theta (or B) is estimated in the next iteration. In an effort to keep our framework as general as possible, we did not impose any explicit sparsity conditions on these fixed quantities. Since C_\beta (or C_\Theta) depends only on the population parameter B_0 (or Theta_0)</w:t>
+      </w:r>
+      <w:r>
+        <w:rPr>
+          <w:i/>
+          <w:sz w:val="24"/>
+          <w:szCs w:val="24"/>
+        </w:rPr>
+        <w:t>, when that parameter</w:t>
+      </w:r>
+      <w:r>
+        <w:rPr>
+          <w:i/>
+          <w:sz w:val="24"/>
+          <w:szCs w:val="24"/>
+        </w:rPr>
+        <w:t xml:space="preserve"> is actually sparse their corresponding sparsity parameters can be a part of C_\beta (or C_\Theta). When we do obtain the actual estimates </w:t>
+      </w:r>
+      <w:r>
+        <w:rPr>
+          <w:i/>
+          <w:sz w:val="24"/>
+          <w:szCs w:val="24"/>
+        </w:rPr>
+        <w:t xml:space="preserve">(2.15 - 2.17 in Thm 2 and 2.18 – 2.21 in Thm 3), their finite sample bounds scale with the corresponding sparsity parameters s_j and B at the rate the referee points out. We have now clarified this in a remark after thm 3 (Remark </w:t>
+      </w:r>
+      <w:r>
+        <w:rPr>
+          <w:i/>
+          <w:sz w:val="24"/>
+          <w:szCs w:val="24"/>
+        </w:rPr>
+        <w:t>3</w:t>
+      </w:r>
+      <w:r>
+        <w:rPr>
+          <w:i/>
+          <w:sz w:val="24"/>
+          <w:szCs w:val="24"/>
+        </w:rPr>
+        <w:t>).</w:t>
+      </w:r>
+      <w:r>
+        <w:rPr>
+          <w:i/>
+          <w:sz w:val="24"/>
+          <w:szCs w:val="24"/>
+        </w:rPr>
+        <w:t xml:space="preserve"> Finally, the O(1) is indeed superfluous when indicating constants, we have removed them.</w:t>
+      </w:r>
+    </w:p>
+    <w:p>
+      <w:pPr>
+        <w:jc w:val="both"/>
+        <w:rPr>
+          <w:sz w:val="24"/>
+          <w:szCs w:val="24"/>
+        </w:rPr>
+      </w:pPr>
+      <w:r>
+        <w:rPr>
+          <w:sz w:val="24"/>
+          <w:szCs w:val="24"/>
+        </w:rPr>
+        <w:t>Some comments would be useful on how does joint est</w:t>
+      </w:r>
+      <w:r>
+        <w:rPr>
+          <w:sz w:val="24"/>
+          <w:szCs w:val="24"/>
+        </w:rPr>
+        <w:t xml:space="preserve">imation of multiple layers help </w:t>
+      </w:r>
+      <w:r>
+        <w:rPr>
+          <w:sz w:val="24"/>
+          <w:szCs w:val="24"/>
+        </w:rPr>
+        <w:t>compared to separate estimation. More generally</w:t>
+      </w:r>
+      <w:r>
+        <w:rPr>
+          <w:sz w:val="24"/>
+          <w:szCs w:val="24"/>
+        </w:rPr>
+        <w:t xml:space="preserve">, it would be useful to provide </w:t>
+      </w:r>
+      <w:r>
+        <w:rPr>
+          <w:sz w:val="24"/>
+          <w:szCs w:val="24"/>
+        </w:rPr>
+        <w:t>comments on assumption and importance of results.</w:t>
+      </w:r>
+    </w:p>
+    <w:p>
+      <w:pPr>
+        <w:jc w:val="both"/>
+        <w:rPr>
+          <w:i/>
+          <w:sz w:val="24"/>
+          <w:szCs w:val="24"/>
+        </w:rPr>
+      </w:pPr>
+      <w:r>
+        <w:rPr>
+          <w:i/>
+          <w:sz w:val="24"/>
+          <w:szCs w:val="24"/>
+        </w:rPr>
+        <w:t>We have added comments on the assumptions throughout. The computational benefits of joint vs. separate estimation are discussed in Section 6.1.</w:t>
+      </w:r>
+    </w:p>
+    <w:p>
+      <w:pPr>
+        <w:jc w:val="both"/>
+        <w:rPr>
+          <w:sz w:val="24"/>
+          <w:szCs w:val="24"/>
+        </w:rPr>
+      </w:pPr>
+      <w:r>
+        <w:rPr>
+          <w:sz w:val="24"/>
+          <w:szCs w:val="24"/>
+        </w:rPr>
+        <w:t xml:space="preserve">Please comment on assumption T1 - T3 and explain </w:t>
+      </w:r>
+      <w:r>
+        <w:rPr>
+          <w:sz w:val="24"/>
+          <w:szCs w:val="24"/>
+        </w:rPr>
+        <w:t xml:space="preserve">what procedure would be able to </w:t>
+      </w:r>
+      <w:r>
+        <w:rPr>
+          <w:sz w:val="24"/>
+          <w:szCs w:val="24"/>
+        </w:rPr>
+        <w:t>achieve these rates of convergence and under what additional conditions.</w:t>
+      </w:r>
+    </w:p>
+    <w:p>
+      <w:pPr>
+        <w:jc w:val="both"/>
+        <w:rPr>
+          <w:i/>
+          <w:sz w:val="24"/>
+          <w:szCs w:val="24"/>
+        </w:rPr>
+      </w:pPr>
+      <w:r>
+        <w:rPr>
+          <w:i/>
+          <w:sz w:val="24"/>
+          <w:szCs w:val="24"/>
+        </w:rPr>
         <w:lastRenderedPageBreak/>
-        <w:t>In Theorem 2, is Q_0 a constant or it depends on minimum eigenvalue of Sigma^k ?</w:t>
-      </w:r>
-    </w:p>
-    <w:p>
-      <w:pPr>
-        <w:jc w:val="both"/>
-        <w:rPr>
-          <w:sz w:val="24"/>
-          <w:szCs w:val="24"/>
-        </w:rPr>
-      </w:pPr>
-      <w:r>
-        <w:rPr>
-          <w:sz w:val="24"/>
-          <w:szCs w:val="24"/>
-        </w:rPr>
-        <w:t>What is \Psi in equation 2.15 and 2.16?</w:t>
-      </w:r>
-    </w:p>
-    <w:p>
-      <w:pPr>
-        <w:jc w:val="both"/>
-        <w:rPr>
-          <w:sz w:val="24"/>
-          <w:szCs w:val="24"/>
-        </w:rPr>
-      </w:pPr>
-      <w:r>
-        <w:rPr>
-          <w:sz w:val="24"/>
-          <w:szCs w:val="24"/>
-        </w:rPr>
-        <w:t>Max_k \Lambda_min \Sigma_x^k (given in lemma 2 statement)</w:t>
-      </w:r>
-      <w:bookmarkStart w:id="0" w:name="_GoBack"/>
-      <w:bookmarkEnd w:id="0"/>
-    </w:p>
-    <w:p>
-      <w:pPr>
-        <w:jc w:val="both"/>
-        <w:rPr>
-          <w:sz w:val="24"/>
-          <w:szCs w:val="24"/>
-        </w:rPr>
-      </w:pPr>
-      <w:r>
-        <w:rPr>
-          <w:sz w:val="24"/>
-          <w:szCs w:val="24"/>
-        </w:rPr>
-        <w:t>In equation 2.17, if Q_0 = O(1), why do you keep it inside O(...) ?</w:t>
-      </w:r>
-    </w:p>
-    <w:p>
-      <w:pPr>
-        <w:jc w:val="both"/>
-        <w:rPr>
-          <w:sz w:val="24"/>
-          <w:szCs w:val="24"/>
-        </w:rPr>
-      </w:pPr>
-      <w:r>
-        <w:rPr>
-          <w:sz w:val="24"/>
-          <w:szCs w:val="24"/>
-        </w:rPr>
-        <w:t>In Theorem 3, C_&amp;#952; is assumed O(1). This is again</w:t>
-      </w:r>
-      <w:r>
-        <w:rPr>
-          <w:sz w:val="24"/>
-          <w:szCs w:val="24"/>
-        </w:rPr>
-        <w:t xml:space="preserve"> strange given known rates for </w:t>
-      </w:r>
-      <w:r>
-        <w:rPr>
-          <w:sz w:val="24"/>
-          <w:szCs w:val="24"/>
-        </w:rPr>
-        <w:t>sparse estimation. One would expect sqrt(s log p / n).</w:t>
-      </w:r>
-    </w:p>
-    <w:p>
-      <w:pPr>
-        <w:jc w:val="both"/>
-        <w:rPr>
-          <w:sz w:val="24"/>
-          <w:szCs w:val="24"/>
-        </w:rPr>
-      </w:pPr>
-      <w:r>
-        <w:rPr>
-          <w:sz w:val="24"/>
-          <w:szCs w:val="24"/>
-        </w:rPr>
-        <w:t>Some comments would be useful on how does joint est</w:t>
-      </w:r>
-      <w:r>
-        <w:rPr>
-          <w:sz w:val="24"/>
-          <w:szCs w:val="24"/>
-        </w:rPr>
-        <w:t xml:space="preserve">imation of multiple layers help </w:t>
-      </w:r>
-      <w:r>
-        <w:rPr>
-          <w:sz w:val="24"/>
-          <w:szCs w:val="24"/>
-        </w:rPr>
-        <w:t>compared to separate estimation. More generally</w:t>
-      </w:r>
-      <w:r>
-        <w:rPr>
-          <w:sz w:val="24"/>
-          <w:szCs w:val="24"/>
-        </w:rPr>
-        <w:t xml:space="preserve">, it would be useful to provide </w:t>
-      </w:r>
-      <w:r>
-        <w:rPr>
-          <w:sz w:val="24"/>
-          <w:szCs w:val="24"/>
-        </w:rPr>
-        <w:t>comments on assumption and importance of results.</w:t>
-      </w:r>
-    </w:p>
-    <w:p>
-      <w:pPr>
-        <w:jc w:val="both"/>
-        <w:rPr>
-          <w:sz w:val="24"/>
-          <w:szCs w:val="24"/>
-        </w:rPr>
-      </w:pPr>
-      <w:r>
-        <w:rPr>
-          <w:sz w:val="24"/>
-          <w:szCs w:val="24"/>
-        </w:rPr>
-        <w:t xml:space="preserve">Please comment on assumption T1 - T3 and explain </w:t>
-      </w:r>
-      <w:r>
-        <w:rPr>
-          <w:sz w:val="24"/>
-          <w:szCs w:val="24"/>
-        </w:rPr>
-        <w:t xml:space="preserve">what procedure would be able to </w:t>
-      </w:r>
-      <w:r>
-        <w:rPr>
-          <w:sz w:val="24"/>
-          <w:szCs w:val="24"/>
-        </w:rPr>
-        <w:t>achieve these rates of convergence and under what additional conditions.</w:t>
+        <w:t>These are common finite sample bounds in the high-dimensional literature. We discuss them after stating T1-T3 now.</w:t>
       </w:r>
     </w:p>
     <w:p>
@@ -2136,6 +2987,15 @@
         </w:rPr>
         <w:t>We have now increased the number of replications from 50 to 150 for each setting.</w:t>
       </w:r>
+      <w:r>
+        <w:rPr>
+          <w:rFonts w:ascii="Calibri" w:hAnsi="Calibri" w:cs="Calibri"/>
+          <w:i/>
+          <w:sz w:val="24"/>
+          <w:szCs w:val="24"/>
+        </w:rPr>
+        <w:t xml:space="preserve"> We have also added testing results for separate estimation as well as the separate lasso-based debiasing of Zhang/Zhang 2014 (Table 5).</w:t>
+      </w:r>
     </w:p>
     <w:p>
       <w:pPr>
@@ -2166,6 +3026,32 @@
       <w:pPr>
         <w:jc w:val="both"/>
         <w:rPr>
+          <w:i/>
+          <w:sz w:val="24"/>
+          <w:szCs w:val="24"/>
+        </w:rPr>
+      </w:pPr>
+      <w:r>
+        <w:rPr>
+          <w:i/>
+          <w:sz w:val="24"/>
+          <w:szCs w:val="24"/>
+        </w:rPr>
+        <w:t>We have me</w:t>
+      </w:r>
+      <w:r>
+        <w:rPr>
+          <w:i/>
+          <w:sz w:val="24"/>
+          <w:szCs w:val="24"/>
+        </w:rPr>
+        <w:t>ntioned this in section 4.2 now, and come back to this when discussing the caveats (Section 6.2).</w:t>
+      </w:r>
+    </w:p>
+    <w:p>
+      <w:pPr>
+        <w:jc w:val="both"/>
+        <w:rPr>
           <w:sz w:val="24"/>
           <w:szCs w:val="24"/>
         </w:rPr>
@@ -2291,6 +3177,93 @@
         </w:rPr>
         <w:t>parameters will change resulting confidence intervals.</w:t>
       </w:r>
+    </w:p>
+    <w:p>
+      <w:pPr>
+        <w:autoSpaceDE w:val="0"/>
+        <w:autoSpaceDN w:val="0"/>
+        <w:adjustRightInd w:val="0"/>
+        <w:spacing w:after="0" w:line="240" w:lineRule="auto"/>
+        <w:jc w:val="both"/>
+        <w:rPr>
+          <w:rFonts w:ascii="Calibri" w:hAnsi="Calibri" w:cs="Calibri"/>
+          <w:i/>
+          <w:sz w:val="24"/>
+          <w:szCs w:val="24"/>
+        </w:rPr>
+      </w:pPr>
+      <w:r>
+        <w:rPr>
+          <w:rFonts w:ascii="Calibri" w:hAnsi="Calibri" w:cs="Calibri"/>
+          <w:i/>
+          <w:sz w:val="24"/>
+          <w:szCs w:val="24"/>
+        </w:rPr>
+        <w:t xml:space="preserve">The use of HBIC is motivated by existing high-dimensional literature (Kim </w:t>
+      </w:r>
+      <w:r>
+        <w:rPr>
+          <w:rFonts w:ascii="Calibri" w:hAnsi="Calibri" w:cs="Calibri"/>
+          <w:i/>
+          <w:sz w:val="24"/>
+          <w:szCs w:val="24"/>
+        </w:rPr>
+        <w:t>Et al, JMLR, 13:1037-1057, 2012;</w:t>
+      </w:r>
+      <w:r>
+        <w:rPr>
+          <w:rFonts w:ascii="Calibri" w:hAnsi="Calibri" w:cs="Calibri"/>
+          <w:i/>
+          <w:sz w:val="24"/>
+          <w:szCs w:val="24"/>
+        </w:rPr>
+        <w:t xml:space="preserve"> Wang et al, AoS, 41-2505-2536, 2013) where the tuning para</w:t>
+      </w:r>
+      <w:r>
+        <w:rPr>
+          <w:rFonts w:ascii="Calibri" w:hAnsi="Calibri" w:cs="Calibri"/>
+          <w:i/>
+          <w:sz w:val="24"/>
+          <w:szCs w:val="24"/>
+        </w:rPr>
+        <w:t xml:space="preserve">meter selected as the minimizer </w:t>
+      </w:r>
+      <w:r>
+        <w:rPr>
+          <w:rFonts w:ascii="Calibri" w:hAnsi="Calibri" w:cs="Calibri"/>
+          <w:i/>
+          <w:sz w:val="24"/>
+          <w:szCs w:val="24"/>
+        </w:rPr>
+        <w:t xml:space="preserve">of HBIC asymptotically identifies the oracle </w:t>
+      </w:r>
+      <w:r>
+        <w:rPr>
+          <w:rFonts w:ascii="Calibri" w:hAnsi="Calibri" w:cs="Calibri"/>
+          <w:i/>
+          <w:sz w:val="24"/>
+          <w:szCs w:val="24"/>
+        </w:rPr>
+        <w:t>estimator in ultra-high dimensional penalized problems. We have clarified this in section 2.2.2 now (pg 8). We further tie back these choices to testing in subsection 3.4</w:t>
+      </w:r>
+      <w:r>
+        <w:rPr>
+          <w:rFonts w:ascii="Calibri" w:hAnsi="Calibri" w:cs="Calibri"/>
+          <w:i/>
+          <w:sz w:val="24"/>
+          <w:szCs w:val="24"/>
+        </w:rPr>
+        <w:t>, and discuss them in caveats (Section 6.2).</w:t>
+      </w:r>
+    </w:p>
+    <w:p>
+      <w:pPr>
+        <w:jc w:val="both"/>
+        <w:rPr>
+          <w:sz w:val="24"/>
+          <w:szCs w:val="24"/>
+        </w:rPr>
+      </w:pPr>
     </w:p>
     <w:sectPr>
       <w:pgSz w:w="12240" w:h="15840"/>

</xml_diff>